<commit_message>
ganti judul + update daftar isi
</commit_message>
<xml_diff>
--- a/tracking v1.1.docx
+++ b/tracking v1.1.docx
@@ -4,38 +4,35 @@
   <w:body>
     <w:p>
       <w:pPr>
+        <w:suppressAutoHyphens/>
+        <w:spacing w:after="0" w:line="360" w:lineRule="auto"/>
+        <w:jc w:val="center"/>
+        <w:rPr>
+          <w:rFonts w:ascii="Times New Roman" w:hAnsi="Times New Roman" w:cs="Times New Roman"/>
+          <w:b/>
+          <w:sz w:val="24"/>
+          <w:szCs w:val="24"/>
+        </w:rPr>
+      </w:pPr>
+      <w:r>
+        <w:rPr>
+          <w:rFonts w:ascii="Times New Roman" w:hAnsi="Times New Roman" w:cs="Times New Roman"/>
+          <w:b/>
+          <w:sz w:val="24"/>
+          <w:szCs w:val="24"/>
+        </w:rPr>
+        <w:t>TRACKING POSISI MOBILE-ROBOT SECARA REAL-TIME BERDASAR ODOMETRY DAN DEAD-RECKONING</w:t>
+      </w:r>
+    </w:p>
+    <w:p>
+      <w:pPr>
+        <w:suppressAutoHyphens/>
         <w:spacing w:after="0" w:line="360" w:lineRule="auto"/>
         <w:jc w:val="center"/>
         <w:rPr>
           <w:rFonts w:ascii="Times New Roman" w:eastAsia="Calibri" w:hAnsi="Times New Roman" w:cs="Times New Roman"/>
           <w:b/>
-          <w:color w:val="FF0000"/>
-          <w:sz w:val="24"/>
-          <w:szCs w:val="24"/>
-          <w:lang w:eastAsia="en-US"/>
-        </w:rPr>
-      </w:pPr>
-      <w:r>
-        <w:rPr>
-          <w:rFonts w:ascii="Times New Roman" w:eastAsia="Calibri" w:hAnsi="Times New Roman" w:cs="Times New Roman"/>
-          <w:b/>
-          <w:color w:val="FF0000"/>
-          <w:sz w:val="24"/>
-          <w:szCs w:val="24"/>
-          <w:lang w:eastAsia="en-US"/>
-        </w:rPr>
-        <w:t>Judul disini</w:t>
-      </w:r>
-    </w:p>
-    <w:p>
-      <w:pPr>
-        <w:suppressAutoHyphens/>
-        <w:spacing w:after="0" w:line="360" w:lineRule="auto"/>
-        <w:jc w:val="center"/>
-        <w:rPr>
-          <w:rFonts w:ascii="Times New Roman" w:eastAsia="Calibri" w:hAnsi="Times New Roman" w:cs="Times New Roman"/>
-          <w:b/>
-          <w:sz w:val="24"/>
+          <w:sz w:val="28"/>
           <w:szCs w:val="24"/>
           <w:lang w:val="en-US" w:eastAsia="ar-SA"/>
         </w:rPr>
@@ -188,7 +185,6 @@
           <w:lang w:val="en-GB" w:eastAsia="ar-SA"/>
         </w:rPr>
       </w:pPr>
-      <w:proofErr w:type="spellStart"/>
       <w:r>
         <w:rPr>
           <w:rFonts w:ascii="Times New Roman" w:eastAsia="Times New Roman" w:hAnsi="Times New Roman" w:cs="Times New Roman"/>
@@ -198,9 +194,8 @@
           <w:szCs w:val="24"/>
           <w:lang w:val="en-GB" w:eastAsia="ar-SA"/>
         </w:rPr>
-        <w:t>Disusun</w:t>
-      </w:r>
-      <w:proofErr w:type="spellEnd"/>
+        <w:t xml:space="preserve">Disusun </w:t>
+      </w:r>
       <w:r>
         <w:rPr>
           <w:rFonts w:ascii="Times New Roman" w:eastAsia="Times New Roman" w:hAnsi="Times New Roman" w:cs="Times New Roman"/>
@@ -208,23 +203,10 @@
           <w:bCs/>
           <w:sz w:val="24"/>
           <w:szCs w:val="24"/>
-          <w:lang w:val="en-GB" w:eastAsia="ar-SA"/>
-        </w:rPr>
-        <w:t xml:space="preserve"> </w:t>
-      </w:r>
-      <w:proofErr w:type="spellStart"/>
-      <w:r>
-        <w:rPr>
-          <w:rFonts w:ascii="Times New Roman" w:eastAsia="Times New Roman" w:hAnsi="Times New Roman" w:cs="Times New Roman"/>
-          <w:b/>
-          <w:bCs/>
-          <w:sz w:val="24"/>
-          <w:szCs w:val="24"/>
           <w:lang w:val="en-US" w:eastAsia="ar-SA"/>
         </w:rPr>
         <w:t>oleh</w:t>
       </w:r>
-      <w:proofErr w:type="spellEnd"/>
       <w:r>
         <w:rPr>
           <w:rFonts w:ascii="Times New Roman" w:eastAsia="Times New Roman" w:hAnsi="Times New Roman" w:cs="Times New Roman"/>
@@ -412,7 +394,7 @@
                     </pic:cNvPicPr>
                   </pic:nvPicPr>
                   <pic:blipFill>
-                    <a:blip r:embed="rId6">
+                    <a:blip r:embed="rId8">
                       <a:extLst>
                         <a:ext uri="{28A0092B-C50C-407E-A947-70E740481C1C}">
                           <a14:useLocalDpi xmlns:a14="http://schemas.microsoft.com/office/drawing/2010/main" val="0"/>
@@ -619,22 +601,13 @@
         <w:t>7</w:t>
       </w:r>
     </w:p>
-    <w:p>
-      <w:pPr>
-        <w:pStyle w:val="Institution"/>
-        <w:spacing w:after="0" w:line="360" w:lineRule="auto"/>
-        <w:rPr>
-          <w:rFonts w:ascii="Times New Roman" w:hAnsi="Times New Roman" w:cs="Times New Roman"/>
-          <w:sz w:val="24"/>
-          <w:lang w:eastAsia="ar-SA"/>
-        </w:rPr>
-      </w:pPr>
-    </w:p>
     <w:sdt>
       <w:sdtPr>
         <w:rPr>
           <w:rFonts w:ascii="Times New Roman" w:eastAsia="Calibri" w:hAnsi="Times New Roman" w:cs="Times New Roman"/>
           <w:sz w:val="24"/>
+          <w:szCs w:val="22"/>
+          <w:lang w:eastAsia="ja-JP"/>
         </w:rPr>
         <w:id w:val="-1702702966"/>
         <w:docPartObj>
@@ -648,10 +621,11 @@
           <w:b/>
           <w:bCs/>
           <w:noProof/>
-          <w:lang w:eastAsia="ja-JP"/>
         </w:rPr>
       </w:sdtEndPr>
       <w:sdtContent>
+        <w:bookmarkStart w:id="0" w:name="_GoBack" w:displacedByCustomXml="prev"/>
+        <w:bookmarkEnd w:id="0" w:displacedByCustomXml="prev"/>
         <w:p>
           <w:pPr>
             <w:pStyle w:val="Institution"/>
@@ -701,7 +675,7 @@
             </w:rPr>
             <w:fldChar w:fldCharType="separate"/>
           </w:r>
-          <w:hyperlink w:anchor="_Toc474506780" w:history="1">
+          <w:hyperlink w:anchor="_Toc474507689" w:history="1">
             <w:r>
               <w:rPr>
                 <w:rStyle w:val="Hyperlink"/>
@@ -725,7 +699,7 @@
               <w:rPr>
                 <w:webHidden/>
               </w:rPr>
-              <w:instrText xml:space="preserve"> PAGEREF _Toc474506780 \h </w:instrText>
+              <w:instrText xml:space="preserve"> PAGEREF _Toc474507689 \h </w:instrText>
             </w:r>
             <w:r>
               <w:rPr>
@@ -761,7 +735,7 @@
               <w:lang w:eastAsia="ja-JP"/>
             </w:rPr>
           </w:pPr>
-          <w:hyperlink w:anchor="_Toc474506781" w:history="1">
+          <w:hyperlink w:anchor="_Toc474507690" w:history="1">
             <w:r>
               <w:rPr>
                 <w:rStyle w:val="Hyperlink"/>
@@ -785,7 +759,7 @@
               <w:rPr>
                 <w:webHidden/>
               </w:rPr>
-              <w:instrText xml:space="preserve"> PAGEREF _Toc474506781 \h </w:instrText>
+              <w:instrText xml:space="preserve"> PAGEREF _Toc474507690 \h </w:instrText>
             </w:r>
             <w:r>
               <w:rPr>
@@ -821,7 +795,7 @@
               <w:lang w:eastAsia="ja-JP"/>
             </w:rPr>
           </w:pPr>
-          <w:hyperlink w:anchor="_Toc474506782" w:history="1">
+          <w:hyperlink w:anchor="_Toc474507691" w:history="1">
             <w:r>
               <w:rPr>
                 <w:rStyle w:val="Hyperlink"/>
@@ -853,7 +827,7 @@
               <w:rPr>
                 <w:webHidden/>
               </w:rPr>
-              <w:instrText xml:space="preserve"> PAGEREF _Toc474506782 \h </w:instrText>
+              <w:instrText xml:space="preserve"> PAGEREF _Toc474507691 \h </w:instrText>
             </w:r>
             <w:r>
               <w:rPr>
@@ -890,7 +864,7 @@
               <w:lang w:eastAsia="ja-JP"/>
             </w:rPr>
           </w:pPr>
-          <w:hyperlink w:anchor="_Toc474506783" w:history="1">
+          <w:hyperlink w:anchor="_Toc474507692" w:history="1">
             <w:r>
               <w:rPr>
                 <w:rStyle w:val="Hyperlink"/>
@@ -918,7 +892,7 @@
                 <w:noProof/>
                 <w:webHidden/>
               </w:rPr>
-              <w:instrText xml:space="preserve"> PAGEREF _Toc474506783 \h </w:instrText>
+              <w:instrText xml:space="preserve"> PAGEREF _Toc474507692 \h </w:instrText>
             </w:r>
             <w:r>
               <w:rPr>
@@ -959,7 +933,7 @@
               <w:lang w:eastAsia="ja-JP"/>
             </w:rPr>
           </w:pPr>
-          <w:hyperlink w:anchor="_Toc474506784" w:history="1">
+          <w:hyperlink w:anchor="_Toc474507693" w:history="1">
             <w:r>
               <w:rPr>
                 <w:rStyle w:val="Hyperlink"/>
@@ -987,7 +961,7 @@
                 <w:noProof/>
                 <w:webHidden/>
               </w:rPr>
-              <w:instrText xml:space="preserve"> PAGEREF _Toc474506784 \h </w:instrText>
+              <w:instrText xml:space="preserve"> PAGEREF _Toc474507693 \h </w:instrText>
             </w:r>
             <w:r>
               <w:rPr>
@@ -1028,7 +1002,7 @@
               <w:lang w:eastAsia="ja-JP"/>
             </w:rPr>
           </w:pPr>
-          <w:hyperlink w:anchor="_Toc474506785" w:history="1">
+          <w:hyperlink w:anchor="_Toc474507694" w:history="1">
             <w:r>
               <w:rPr>
                 <w:rStyle w:val="Hyperlink"/>
@@ -1056,7 +1030,7 @@
                 <w:noProof/>
                 <w:webHidden/>
               </w:rPr>
-              <w:instrText xml:space="preserve"> PAGEREF _Toc474506785 \h </w:instrText>
+              <w:instrText xml:space="preserve"> PAGEREF _Toc474507694 \h </w:instrText>
             </w:r>
             <w:r>
               <w:rPr>
@@ -1097,7 +1071,7 @@
               <w:lang w:eastAsia="ja-JP"/>
             </w:rPr>
           </w:pPr>
-          <w:hyperlink w:anchor="_Toc474506786" w:history="1">
+          <w:hyperlink w:anchor="_Toc474507695" w:history="1">
             <w:r>
               <w:rPr>
                 <w:rStyle w:val="Hyperlink"/>
@@ -1125,7 +1099,7 @@
                 <w:noProof/>
                 <w:webHidden/>
               </w:rPr>
-              <w:instrText xml:space="preserve"> PAGEREF _Toc474506786 \h </w:instrText>
+              <w:instrText xml:space="preserve"> PAGEREF _Toc474507695 \h </w:instrText>
             </w:r>
             <w:r>
               <w:rPr>
@@ -1166,7 +1140,7 @@
               <w:lang w:eastAsia="ja-JP"/>
             </w:rPr>
           </w:pPr>
-          <w:hyperlink w:anchor="_Toc474506787" w:history="1">
+          <w:hyperlink w:anchor="_Toc474507696" w:history="1">
             <w:r>
               <w:rPr>
                 <w:rStyle w:val="Hyperlink"/>
@@ -1194,7 +1168,7 @@
                 <w:noProof/>
                 <w:webHidden/>
               </w:rPr>
-              <w:instrText xml:space="preserve"> PAGEREF _Toc474506787 \h </w:instrText>
+              <w:instrText xml:space="preserve"> PAGEREF _Toc474507696 \h </w:instrText>
             </w:r>
             <w:r>
               <w:rPr>
@@ -1235,7 +1209,7 @@
               <w:lang w:eastAsia="ja-JP"/>
             </w:rPr>
           </w:pPr>
-          <w:hyperlink w:anchor="_Toc474506788" w:history="1">
+          <w:hyperlink w:anchor="_Toc474507697" w:history="1">
             <w:r>
               <w:rPr>
                 <w:rStyle w:val="Hyperlink"/>
@@ -1264,7 +1238,7 @@
                 <w:noProof/>
                 <w:webHidden/>
               </w:rPr>
-              <w:instrText xml:space="preserve"> PAGEREF _Toc474506788 \h </w:instrText>
+              <w:instrText xml:space="preserve"> PAGEREF _Toc474507697 \h </w:instrText>
             </w:r>
             <w:r>
               <w:rPr>
@@ -1305,7 +1279,7 @@
               <w:lang w:eastAsia="ja-JP"/>
             </w:rPr>
           </w:pPr>
-          <w:hyperlink w:anchor="_Toc474506789" w:history="1">
+          <w:hyperlink w:anchor="_Toc474507698" w:history="1">
             <w:r>
               <w:rPr>
                 <w:rStyle w:val="Hyperlink"/>
@@ -1333,7 +1307,7 @@
                 <w:noProof/>
                 <w:webHidden/>
               </w:rPr>
-              <w:instrText xml:space="preserve"> PAGEREF _Toc474506789 \h </w:instrText>
+              <w:instrText xml:space="preserve"> PAGEREF _Toc474507698 \h </w:instrText>
             </w:r>
             <w:r>
               <w:rPr>
@@ -1373,7 +1347,7 @@
               <w:lang w:eastAsia="ja-JP"/>
             </w:rPr>
           </w:pPr>
-          <w:hyperlink w:anchor="_Toc474506790" w:history="1">
+          <w:hyperlink w:anchor="_Toc474507699" w:history="1">
             <w:r>
               <w:rPr>
                 <w:rStyle w:val="Hyperlink"/>
@@ -1398,7 +1372,7 @@
               <w:rPr>
                 <w:webHidden/>
               </w:rPr>
-              <w:instrText xml:space="preserve"> PAGEREF _Toc474506790 \h </w:instrText>
+              <w:instrText xml:space="preserve"> PAGEREF _Toc474507699 \h </w:instrText>
             </w:r>
             <w:r>
               <w:rPr>
@@ -1435,7 +1409,7 @@
               <w:lang w:eastAsia="ja-JP"/>
             </w:rPr>
           </w:pPr>
-          <w:hyperlink w:anchor="_Toc474506791" w:history="1">
+          <w:hyperlink w:anchor="_Toc474507700" w:history="1">
             <w:r>
               <w:rPr>
                 <w:rStyle w:val="Hyperlink"/>
@@ -1472,7 +1446,7 @@
                 <w:noProof/>
                 <w:webHidden/>
               </w:rPr>
-              <w:instrText xml:space="preserve"> PAGEREF _Toc474506791 \h </w:instrText>
+              <w:instrText xml:space="preserve"> PAGEREF _Toc474507700 \h </w:instrText>
             </w:r>
             <w:r>
               <w:rPr>
@@ -1513,7 +1487,7 @@
               <w:lang w:eastAsia="ja-JP"/>
             </w:rPr>
           </w:pPr>
-          <w:hyperlink w:anchor="_Toc474506792" w:history="1">
+          <w:hyperlink w:anchor="_Toc474507701" w:history="1">
             <w:r>
               <w:rPr>
                 <w:rStyle w:val="Hyperlink"/>
@@ -1541,7 +1515,7 @@
                 <w:noProof/>
                 <w:webHidden/>
               </w:rPr>
-              <w:instrText xml:space="preserve"> PAGEREF _Toc474506792 \h </w:instrText>
+              <w:instrText xml:space="preserve"> PAGEREF _Toc474507701 \h </w:instrText>
             </w:r>
             <w:r>
               <w:rPr>
@@ -1582,7 +1556,7 @@
               <w:lang w:eastAsia="ja-JP"/>
             </w:rPr>
           </w:pPr>
-          <w:hyperlink w:anchor="_Toc474506793" w:history="1">
+          <w:hyperlink w:anchor="_Toc474507702" w:history="1">
             <w:r>
               <w:rPr>
                 <w:rStyle w:val="Hyperlink"/>
@@ -1610,7 +1584,7 @@
                 <w:noProof/>
                 <w:webHidden/>
               </w:rPr>
-              <w:instrText xml:space="preserve"> PAGEREF _Toc474506793 \h </w:instrText>
+              <w:instrText xml:space="preserve"> PAGEREF _Toc474507702 \h </w:instrText>
             </w:r>
             <w:r>
               <w:rPr>
@@ -1651,7 +1625,7 @@
               <w:lang w:eastAsia="ja-JP"/>
             </w:rPr>
           </w:pPr>
-          <w:hyperlink w:anchor="_Toc474506794" w:history="1">
+          <w:hyperlink w:anchor="_Toc474507703" w:history="1">
             <w:r>
               <w:rPr>
                 <w:rStyle w:val="Hyperlink"/>
@@ -1679,7 +1653,7 @@
                 <w:noProof/>
                 <w:webHidden/>
               </w:rPr>
-              <w:instrText xml:space="preserve"> PAGEREF _Toc474506794 \h </w:instrText>
+              <w:instrText xml:space="preserve"> PAGEREF _Toc474507703 \h </w:instrText>
             </w:r>
             <w:r>
               <w:rPr>
@@ -1720,7 +1694,7 @@
               <w:lang w:eastAsia="ja-JP"/>
             </w:rPr>
           </w:pPr>
-          <w:hyperlink w:anchor="_Toc474506795" w:history="1">
+          <w:hyperlink w:anchor="_Toc474507704" w:history="1">
             <w:r>
               <w:rPr>
                 <w:rStyle w:val="Hyperlink"/>
@@ -1748,7 +1722,7 @@
                 <w:noProof/>
                 <w:webHidden/>
               </w:rPr>
-              <w:instrText xml:space="preserve"> PAGEREF _Toc474506795 \h </w:instrText>
+              <w:instrText xml:space="preserve"> PAGEREF _Toc474507704 \h </w:instrText>
             </w:r>
             <w:r>
               <w:rPr>
@@ -1789,7 +1763,7 @@
               <w:lang w:eastAsia="ja-JP"/>
             </w:rPr>
           </w:pPr>
-          <w:hyperlink w:anchor="_Toc474506796" w:history="1">
+          <w:hyperlink w:anchor="_Toc474507705" w:history="1">
             <w:r>
               <w:rPr>
                 <w:rStyle w:val="Hyperlink"/>
@@ -1817,7 +1791,7 @@
                 <w:noProof/>
                 <w:webHidden/>
               </w:rPr>
-              <w:instrText xml:space="preserve"> PAGEREF _Toc474506796 \h </w:instrText>
+              <w:instrText xml:space="preserve"> PAGEREF _Toc474507705 \h </w:instrText>
             </w:r>
             <w:r>
               <w:rPr>
@@ -1858,7 +1832,7 @@
               <w:lang w:eastAsia="ja-JP"/>
             </w:rPr>
           </w:pPr>
-          <w:hyperlink w:anchor="_Toc474506797" w:history="1">
+          <w:hyperlink w:anchor="_Toc474507706" w:history="1">
             <w:r>
               <w:rPr>
                 <w:rStyle w:val="Hyperlink"/>
@@ -1886,7 +1860,7 @@
                 <w:noProof/>
                 <w:webHidden/>
               </w:rPr>
-              <w:instrText xml:space="preserve"> PAGEREF _Toc474506797 \h </w:instrText>
+              <w:instrText xml:space="preserve"> PAGEREF _Toc474507706 \h </w:instrText>
             </w:r>
             <w:r>
               <w:rPr>
@@ -1927,7 +1901,7 @@
               <w:lang w:eastAsia="ja-JP"/>
             </w:rPr>
           </w:pPr>
-          <w:hyperlink w:anchor="_Toc474506798" w:history="1">
+          <w:hyperlink w:anchor="_Toc474507707" w:history="1">
             <w:r>
               <w:rPr>
                 <w:rStyle w:val="Hyperlink"/>
@@ -1954,7 +1928,7 @@
                 <w:noProof/>
                 <w:webHidden/>
               </w:rPr>
-              <w:instrText xml:space="preserve"> PAGEREF _Toc474506798 \h </w:instrText>
+              <w:instrText xml:space="preserve"> PAGEREF _Toc474507707 \h </w:instrText>
             </w:r>
             <w:r>
               <w:rPr>
@@ -1995,7 +1969,7 @@
               <w:lang w:eastAsia="ja-JP"/>
             </w:rPr>
           </w:pPr>
-          <w:hyperlink w:anchor="_Toc474506799" w:history="1">
+          <w:hyperlink w:anchor="_Toc474507708" w:history="1">
             <w:r>
               <w:rPr>
                 <w:rStyle w:val="Hyperlink"/>
@@ -2022,7 +1996,7 @@
                 <w:noProof/>
                 <w:webHidden/>
               </w:rPr>
-              <w:instrText xml:space="preserve"> PAGEREF _Toc474506799 \h </w:instrText>
+              <w:instrText xml:space="preserve"> PAGEREF _Toc474507708 \h </w:instrText>
             </w:r>
             <w:r>
               <w:rPr>
@@ -2062,7 +2036,7 @@
               <w:lang w:eastAsia="ja-JP"/>
             </w:rPr>
           </w:pPr>
-          <w:hyperlink w:anchor="_Toc474506800" w:history="1">
+          <w:hyperlink w:anchor="_Toc474507709" w:history="1">
             <w:r>
               <w:rPr>
                 <w:rStyle w:val="Hyperlink"/>
@@ -2087,7 +2061,7 @@
               <w:rPr>
                 <w:webHidden/>
               </w:rPr>
-              <w:instrText xml:space="preserve"> PAGEREF _Toc474506800 \h </w:instrText>
+              <w:instrText xml:space="preserve"> PAGEREF _Toc474507709 \h </w:instrText>
             </w:r>
             <w:r>
               <w:rPr>
@@ -2124,7 +2098,7 @@
               <w:lang w:eastAsia="ja-JP"/>
             </w:rPr>
           </w:pPr>
-          <w:hyperlink w:anchor="_Toc474506801" w:history="1">
+          <w:hyperlink w:anchor="_Toc474507710" w:history="1">
             <w:r>
               <w:rPr>
                 <w:rStyle w:val="Hyperlink"/>
@@ -2161,7 +2135,7 @@
                 <w:noProof/>
                 <w:webHidden/>
               </w:rPr>
-              <w:instrText xml:space="preserve"> PAGEREF _Toc474506801 \h </w:instrText>
+              <w:instrText xml:space="preserve"> PAGEREF _Toc474507710 \h </w:instrText>
             </w:r>
             <w:r>
               <w:rPr>
@@ -2202,7 +2176,7 @@
               <w:lang w:eastAsia="ja-JP"/>
             </w:rPr>
           </w:pPr>
-          <w:hyperlink w:anchor="_Toc474506802" w:history="1">
+          <w:hyperlink w:anchor="_Toc474507711" w:history="1">
             <w:r>
               <w:rPr>
                 <w:rStyle w:val="Hyperlink"/>
@@ -2230,7 +2204,7 @@
                 <w:noProof/>
                 <w:webHidden/>
               </w:rPr>
-              <w:instrText xml:space="preserve"> PAGEREF _Toc474506802 \h </w:instrText>
+              <w:instrText xml:space="preserve"> PAGEREF _Toc474507711 \h </w:instrText>
             </w:r>
             <w:r>
               <w:rPr>
@@ -2271,7 +2245,7 @@
               <w:lang w:eastAsia="ja-JP"/>
             </w:rPr>
           </w:pPr>
-          <w:hyperlink w:anchor="_Toc474506803" w:history="1">
+          <w:hyperlink w:anchor="_Toc474507712" w:history="1">
             <w:r>
               <w:rPr>
                 <w:rStyle w:val="Hyperlink"/>
@@ -2299,7 +2273,7 @@
                 <w:noProof/>
                 <w:webHidden/>
               </w:rPr>
-              <w:instrText xml:space="preserve"> PAGEREF _Toc474506803 \h </w:instrText>
+              <w:instrText xml:space="preserve"> PAGEREF _Toc474507712 \h </w:instrText>
             </w:r>
             <w:r>
               <w:rPr>
@@ -2340,7 +2314,7 @@
               <w:lang w:eastAsia="ja-JP"/>
             </w:rPr>
           </w:pPr>
-          <w:hyperlink w:anchor="_Toc474506804" w:history="1">
+          <w:hyperlink w:anchor="_Toc474507713" w:history="1">
             <w:r>
               <w:rPr>
                 <w:rStyle w:val="Hyperlink"/>
@@ -2368,7 +2342,7 @@
                 <w:noProof/>
                 <w:webHidden/>
               </w:rPr>
-              <w:instrText xml:space="preserve"> PAGEREF _Toc474506804 \h </w:instrText>
+              <w:instrText xml:space="preserve"> PAGEREF _Toc474507713 \h </w:instrText>
             </w:r>
             <w:r>
               <w:rPr>
@@ -2409,7 +2383,7 @@
               <w:lang w:eastAsia="ja-JP"/>
             </w:rPr>
           </w:pPr>
-          <w:hyperlink w:anchor="_Toc474506805" w:history="1">
+          <w:hyperlink w:anchor="_Toc474507714" w:history="1">
             <w:r>
               <w:rPr>
                 <w:rStyle w:val="Hyperlink"/>
@@ -2437,7 +2411,7 @@
                 <w:noProof/>
                 <w:webHidden/>
               </w:rPr>
-              <w:instrText xml:space="preserve"> PAGEREF _Toc474506805 \h </w:instrText>
+              <w:instrText xml:space="preserve"> PAGEREF _Toc474507714 \h </w:instrText>
             </w:r>
             <w:r>
               <w:rPr>
@@ -2478,7 +2452,7 @@
               <w:lang w:eastAsia="ja-JP"/>
             </w:rPr>
           </w:pPr>
-          <w:hyperlink w:anchor="_Toc474506806" w:history="1">
+          <w:hyperlink w:anchor="_Toc474507715" w:history="1">
             <w:r>
               <w:rPr>
                 <w:rStyle w:val="Hyperlink"/>
@@ -2506,7 +2480,7 @@
                 <w:noProof/>
                 <w:webHidden/>
               </w:rPr>
-              <w:instrText xml:space="preserve"> PAGEREF _Toc474506806 \h </w:instrText>
+              <w:instrText xml:space="preserve"> PAGEREF _Toc474507715 \h </w:instrText>
             </w:r>
             <w:r>
               <w:rPr>
@@ -2547,7 +2521,7 @@
               <w:lang w:eastAsia="ja-JP"/>
             </w:rPr>
           </w:pPr>
-          <w:hyperlink w:anchor="_Toc474506807" w:history="1">
+          <w:hyperlink w:anchor="_Toc474507716" w:history="1">
             <w:r>
               <w:rPr>
                 <w:rStyle w:val="Hyperlink"/>
@@ -2575,7 +2549,7 @@
                 <w:noProof/>
                 <w:webHidden/>
               </w:rPr>
-              <w:instrText xml:space="preserve"> PAGEREF _Toc474506807 \h </w:instrText>
+              <w:instrText xml:space="preserve"> PAGEREF _Toc474507716 \h </w:instrText>
             </w:r>
             <w:r>
               <w:rPr>
@@ -2615,27 +2589,13 @@
               <w:lang w:eastAsia="ja-JP"/>
             </w:rPr>
           </w:pPr>
-          <w:hyperlink w:anchor="_Toc474506808" w:history="1">
+          <w:hyperlink w:anchor="_Toc474507717" w:history="1">
             <w:r>
               <w:rPr>
                 <w:rStyle w:val="Hyperlink"/>
                 <w:rFonts w:ascii="Times New Roman" w:hAnsi="Times New Roman"/>
               </w:rPr>
-              <w:t>daftar pusta</w:t>
-            </w:r>
-            <w:r>
-              <w:rPr>
-                <w:rStyle w:val="Hyperlink"/>
-                <w:rFonts w:ascii="Times New Roman" w:hAnsi="Times New Roman"/>
-              </w:rPr>
-              <w:t>k</w:t>
-            </w:r>
-            <w:r>
-              <w:rPr>
-                <w:rStyle w:val="Hyperlink"/>
-                <w:rFonts w:ascii="Times New Roman" w:hAnsi="Times New Roman"/>
-              </w:rPr>
-              <w:t>a</w:t>
+              <w:t>daftar pustaka</w:t>
             </w:r>
             <w:r>
               <w:rPr>
@@ -2653,7 +2613,7 @@
               <w:rPr>
                 <w:webHidden/>
               </w:rPr>
-              <w:instrText xml:space="preserve"> PAGEREF _Toc474506808 \h </w:instrText>
+              <w:instrText xml:space="preserve"> PAGEREF _Toc474507717 \h </w:instrText>
             </w:r>
             <w:r>
               <w:rPr>
@@ -2723,9 +2683,9 @@
           <w:szCs w:val="24"/>
         </w:rPr>
       </w:pPr>
-      <w:bookmarkStart w:id="0" w:name="_Ref402284383"/>
-      <w:bookmarkStart w:id="1" w:name="_Toc402485258"/>
-      <w:bookmarkStart w:id="2" w:name="_Toc474506780"/>
+      <w:bookmarkStart w:id="1" w:name="_Ref402284383"/>
+      <w:bookmarkStart w:id="2" w:name="_Toc402485258"/>
+      <w:bookmarkStart w:id="3" w:name="_Toc474507689"/>
       <w:r>
         <w:rPr>
           <w:rFonts w:ascii="Times New Roman" w:hAnsi="Times New Roman" w:cs="Times New Roman"/>
@@ -2735,7 +2695,7 @@
         <w:lastRenderedPageBreak/>
         <w:t>DAFTAR TABEL</w:t>
       </w:r>
-      <w:bookmarkEnd w:id="2"/>
+      <w:bookmarkEnd w:id="3"/>
     </w:p>
     <w:p>
       <w:pPr>
@@ -2936,7 +2896,7 @@
           <w:szCs w:val="24"/>
         </w:rPr>
       </w:pPr>
-      <w:bookmarkStart w:id="3" w:name="_Toc474506781"/>
+      <w:bookmarkStart w:id="4" w:name="_Toc474507690"/>
       <w:r>
         <w:rPr>
           <w:rFonts w:ascii="Times New Roman" w:hAnsi="Times New Roman" w:cs="Times New Roman"/>
@@ -2947,7 +2907,7 @@
         <w:lastRenderedPageBreak/>
         <w:t>DAFTAR GAMBAR</w:t>
       </w:r>
-      <w:bookmarkEnd w:id="3"/>
+      <w:bookmarkEnd w:id="4"/>
     </w:p>
     <w:p>
       <w:pPr>
@@ -3414,7 +3374,7 @@
           <w:lang w:eastAsia="ja-JP"/>
         </w:rPr>
       </w:pPr>
-      <w:hyperlink r:id="rId7" w:anchor="_Toc474506740" w:history="1">
+      <w:hyperlink r:id="rId9" w:anchor="_Toc474506740" w:history="1">
         <w:r>
           <w:rPr>
             <w:rStyle w:val="Hyperlink"/>
@@ -3627,7 +3587,7 @@
           <w:lang w:eastAsia="ja-JP"/>
         </w:rPr>
       </w:pPr>
-      <w:hyperlink r:id="rId8" w:anchor="_Toc474506743" w:history="1">
+      <w:hyperlink r:id="rId10" w:anchor="_Toc474506743" w:history="1">
         <w:r>
           <w:rPr>
             <w:rStyle w:val="Hyperlink"/>
@@ -3776,8 +3736,8 @@
         <w:fldChar w:fldCharType="end"/>
       </w:r>
     </w:p>
-    <w:bookmarkEnd w:id="0"/>
     <w:bookmarkEnd w:id="1"/>
+    <w:bookmarkEnd w:id="2"/>
     <w:p>
       <w:pPr>
         <w:spacing w:after="0" w:line="360" w:lineRule="auto"/>
@@ -3788,7 +3748,7 @@
           <w:lang w:val="en-US"/>
         </w:rPr>
         <w:sectPr>
-          <w:footerReference w:type="default" r:id="rId9"/>
+          <w:footerReference w:type="default" r:id="rId11"/>
           <w:pgSz w:w="11906" w:h="16838"/>
           <w:pgMar w:top="1985" w:right="1701" w:bottom="1701" w:left="2268" w:header="709" w:footer="709" w:gutter="0"/>
           <w:pgNumType w:fmt="lowerRoman"/>
@@ -3808,12 +3768,12 @@
           <w:szCs w:val="24"/>
         </w:rPr>
       </w:pPr>
-      <w:bookmarkStart w:id="4" w:name="_Ref473990035"/>
-      <w:bookmarkStart w:id="5" w:name="_Ref473990039"/>
-      <w:bookmarkStart w:id="6" w:name="_Ref473990040"/>
-      <w:bookmarkStart w:id="7" w:name="_Ref473990041"/>
-      <w:bookmarkStart w:id="8" w:name="_Ref473990055"/>
-      <w:bookmarkStart w:id="9" w:name="_Toc474506782"/>
+      <w:bookmarkStart w:id="5" w:name="_Ref473990035"/>
+      <w:bookmarkStart w:id="6" w:name="_Ref473990039"/>
+      <w:bookmarkStart w:id="7" w:name="_Ref473990040"/>
+      <w:bookmarkStart w:id="8" w:name="_Ref473990041"/>
+      <w:bookmarkStart w:id="9" w:name="_Ref473990055"/>
+      <w:bookmarkStart w:id="10" w:name="_Toc474507691"/>
       <w:r>
         <w:rPr>
           <w:rFonts w:ascii="Times New Roman" w:hAnsi="Times New Roman"/>
@@ -3825,12 +3785,12 @@
         <w:lastRenderedPageBreak/>
         <w:t>PENDAHULUAN</w:t>
       </w:r>
-      <w:bookmarkEnd w:id="4"/>
       <w:bookmarkEnd w:id="5"/>
       <w:bookmarkEnd w:id="6"/>
       <w:bookmarkEnd w:id="7"/>
       <w:bookmarkEnd w:id="8"/>
       <w:bookmarkEnd w:id="9"/>
+      <w:bookmarkEnd w:id="10"/>
     </w:p>
     <w:p>
       <w:pPr>
@@ -3843,7 +3803,7 @@
           <w:szCs w:val="24"/>
         </w:rPr>
       </w:pPr>
-      <w:bookmarkStart w:id="10" w:name="_Toc474506783"/>
+      <w:bookmarkStart w:id="11" w:name="_Toc474507692"/>
       <w:r>
         <w:rPr>
           <w:rFonts w:ascii="Times New Roman" w:hAnsi="Times New Roman"/>
@@ -3853,7 +3813,7 @@
         </w:rPr>
         <w:t>Latar belakang</w:t>
       </w:r>
-      <w:bookmarkEnd w:id="10"/>
+      <w:bookmarkEnd w:id="11"/>
     </w:p>
     <w:p>
       <w:pPr>
@@ -4281,7 +4241,7 @@
           <w:szCs w:val="24"/>
         </w:rPr>
       </w:pPr>
-      <w:bookmarkStart w:id="11" w:name="_Toc474506784"/>
+      <w:bookmarkStart w:id="12" w:name="_Toc474507693"/>
       <w:r>
         <w:rPr>
           <w:rFonts w:ascii="Times New Roman" w:hAnsi="Times New Roman"/>
@@ -4291,7 +4251,7 @@
         <w:lastRenderedPageBreak/>
         <w:t>Rumusan masalah</w:t>
       </w:r>
-      <w:bookmarkEnd w:id="11"/>
+      <w:bookmarkEnd w:id="12"/>
     </w:p>
     <w:p>
       <w:pPr>
@@ -4440,7 +4400,7 @@
           <w:szCs w:val="24"/>
         </w:rPr>
       </w:pPr>
-      <w:bookmarkStart w:id="12" w:name="_Toc474506785"/>
+      <w:bookmarkStart w:id="13" w:name="_Toc474507694"/>
       <w:r>
         <w:rPr>
           <w:rFonts w:ascii="Times New Roman" w:hAnsi="Times New Roman"/>
@@ -4449,7 +4409,7 @@
         </w:rPr>
         <w:t>Tujuan</w:t>
       </w:r>
-      <w:bookmarkEnd w:id="12"/>
+      <w:bookmarkEnd w:id="13"/>
       <w:r>
         <w:rPr>
           <w:rFonts w:ascii="Times New Roman" w:hAnsi="Times New Roman"/>
@@ -4541,7 +4501,7 @@
           <w:szCs w:val="24"/>
         </w:rPr>
       </w:pPr>
-      <w:bookmarkStart w:id="13" w:name="_Toc474506786"/>
+      <w:bookmarkStart w:id="14" w:name="_Toc474507695"/>
       <w:r>
         <w:rPr>
           <w:rFonts w:ascii="Times New Roman" w:hAnsi="Times New Roman"/>
@@ -4550,7 +4510,7 @@
         </w:rPr>
         <w:t>Manfaat</w:t>
       </w:r>
-      <w:bookmarkEnd w:id="13"/>
+      <w:bookmarkEnd w:id="14"/>
     </w:p>
     <w:p>
       <w:pPr>
@@ -4774,7 +4734,7 @@
           <w:szCs w:val="24"/>
         </w:rPr>
       </w:pPr>
-      <w:bookmarkStart w:id="14" w:name="_Toc474506787"/>
+      <w:bookmarkStart w:id="15" w:name="_Toc474507696"/>
       <w:r>
         <w:rPr>
           <w:rFonts w:ascii="Times New Roman" w:hAnsi="Times New Roman"/>
@@ -4783,7 +4743,7 @@
         </w:rPr>
         <w:t>Batasan masalah</w:t>
       </w:r>
-      <w:bookmarkEnd w:id="14"/>
+      <w:bookmarkEnd w:id="15"/>
     </w:p>
     <w:p>
       <w:pPr>
@@ -4944,8 +4904,7 @@
           <w:lang w:val="en-US"/>
         </w:rPr>
       </w:pPr>
-      <w:bookmarkStart w:id="15" w:name="_Toc474506788"/>
-      <w:proofErr w:type="spellStart"/>
+      <w:bookmarkStart w:id="16" w:name="_Toc474507697"/>
       <w:r>
         <w:rPr>
           <w:rFonts w:ascii="Times New Roman" w:hAnsi="Times New Roman"/>
@@ -4953,9 +4912,8 @@
           <w:szCs w:val="24"/>
           <w:lang w:val="en-US"/>
         </w:rPr>
-        <w:t>Sistematika</w:t>
-      </w:r>
-      <w:proofErr w:type="spellEnd"/>
+        <w:t xml:space="preserve">Sistematika </w:t>
+      </w:r>
       <w:r>
         <w:rPr>
           <w:rFonts w:ascii="Times New Roman" w:hAnsi="Times New Roman"/>
@@ -4963,20 +4921,9 @@
           <w:szCs w:val="24"/>
           <w:lang w:val="en-US"/>
         </w:rPr>
-        <w:t xml:space="preserve"> </w:t>
-      </w:r>
-      <w:proofErr w:type="spellStart"/>
-      <w:r>
-        <w:rPr>
-          <w:rFonts w:ascii="Times New Roman" w:hAnsi="Times New Roman"/>
-          <w:sz w:val="24"/>
-          <w:szCs w:val="24"/>
-          <w:lang w:val="en-US"/>
-        </w:rPr>
         <w:t>Pembahasan</w:t>
       </w:r>
-      <w:bookmarkEnd w:id="15"/>
-      <w:proofErr w:type="spellEnd"/>
+      <w:bookmarkEnd w:id="16"/>
     </w:p>
     <w:p>
       <w:pPr>
@@ -5547,7 +5494,7 @@
           <w:szCs w:val="24"/>
         </w:rPr>
       </w:pPr>
-      <w:bookmarkStart w:id="16" w:name="_Toc474506789"/>
+      <w:bookmarkStart w:id="17" w:name="_Toc474507698"/>
       <w:r>
         <w:rPr>
           <w:rFonts w:ascii="Times New Roman" w:hAnsi="Times New Roman"/>
@@ -5556,7 +5503,7 @@
         </w:rPr>
         <w:t>Jadwal kegiatan pelaksanaan penelitian</w:t>
       </w:r>
-      <w:bookmarkEnd w:id="16"/>
+      <w:bookmarkEnd w:id="17"/>
     </w:p>
     <w:p>
       <w:pPr>
@@ -5569,7 +5516,7 @@
           <w:b/>
         </w:rPr>
       </w:pPr>
-      <w:bookmarkStart w:id="17" w:name="_Toc474088583"/>
+      <w:bookmarkStart w:id="18" w:name="_Toc474088583"/>
       <w:r>
         <w:rPr>
           <w:rFonts w:ascii="Times New Roman" w:hAnsi="Times New Roman" w:cs="Times New Roman"/>
@@ -5582,7 +5529,7 @@
         </w:rPr>
         <w:t>adwal kegiatan pelaksaan penelitian menjadi panduan dalam hal waktu pelaksanaan dan estimasi waktu penyelesaian penelitian.</w:t>
       </w:r>
-      <w:bookmarkEnd w:id="17"/>
+      <w:bookmarkEnd w:id="18"/>
       <w:r>
         <w:rPr>
           <w:rFonts w:ascii="Times New Roman" w:hAnsi="Times New Roman" w:cs="Times New Roman"/>
@@ -5663,7 +5610,6 @@
                 <w:szCs w:val="24"/>
               </w:rPr>
             </w:pPr>
-            <w:proofErr w:type="spellStart"/>
             <w:r>
               <w:rPr>
                 <w:rFonts w:ascii="Times New Roman" w:hAnsi="Times New Roman" w:cs="Times New Roman"/>
@@ -5672,7 +5618,6 @@
               </w:rPr>
               <w:t>Kegiatan</w:t>
             </w:r>
-            <w:proofErr w:type="spellEnd"/>
           </w:p>
         </w:tc>
         <w:tc>
@@ -5690,23 +5635,13 @@
                 <w:szCs w:val="24"/>
               </w:rPr>
             </w:pPr>
-            <w:proofErr w:type="spellStart"/>
             <w:r>
               <w:rPr>
                 <w:rFonts w:ascii="Times New Roman" w:hAnsi="Times New Roman" w:cs="Times New Roman"/>
                 <w:sz w:val="24"/>
                 <w:szCs w:val="24"/>
               </w:rPr>
-              <w:t>Bulan</w:t>
-            </w:r>
-            <w:proofErr w:type="spellEnd"/>
-            <w:r>
-              <w:rPr>
-                <w:rFonts w:ascii="Times New Roman" w:hAnsi="Times New Roman" w:cs="Times New Roman"/>
-                <w:sz w:val="24"/>
-                <w:szCs w:val="24"/>
-              </w:rPr>
-              <w:t xml:space="preserve"> ke-1</w:t>
+              <w:t>Bulan ke-1</w:t>
             </w:r>
           </w:p>
         </w:tc>
@@ -5725,23 +5660,13 @@
                 <w:szCs w:val="24"/>
               </w:rPr>
             </w:pPr>
-            <w:proofErr w:type="spellStart"/>
             <w:r>
               <w:rPr>
                 <w:rFonts w:ascii="Times New Roman" w:hAnsi="Times New Roman" w:cs="Times New Roman"/>
                 <w:sz w:val="24"/>
                 <w:szCs w:val="24"/>
               </w:rPr>
-              <w:t>Bulan</w:t>
-            </w:r>
-            <w:proofErr w:type="spellEnd"/>
-            <w:r>
-              <w:rPr>
-                <w:rFonts w:ascii="Times New Roman" w:hAnsi="Times New Roman" w:cs="Times New Roman"/>
-                <w:sz w:val="24"/>
-                <w:szCs w:val="24"/>
-              </w:rPr>
-              <w:t xml:space="preserve"> ke-2</w:t>
+              <w:t>Bulan ke-2</w:t>
             </w:r>
           </w:p>
         </w:tc>
@@ -5760,23 +5685,13 @@
                 <w:szCs w:val="24"/>
               </w:rPr>
             </w:pPr>
-            <w:proofErr w:type="spellStart"/>
             <w:r>
               <w:rPr>
                 <w:rFonts w:ascii="Times New Roman" w:hAnsi="Times New Roman" w:cs="Times New Roman"/>
                 <w:sz w:val="24"/>
                 <w:szCs w:val="24"/>
               </w:rPr>
-              <w:t>Bulan</w:t>
-            </w:r>
-            <w:proofErr w:type="spellEnd"/>
-            <w:r>
-              <w:rPr>
-                <w:rFonts w:ascii="Times New Roman" w:hAnsi="Times New Roman" w:cs="Times New Roman"/>
-                <w:sz w:val="24"/>
-                <w:szCs w:val="24"/>
-              </w:rPr>
-              <w:t xml:space="preserve"> ke-3</w:t>
+              <w:t>Bulan ke-3</w:t>
             </w:r>
           </w:p>
         </w:tc>
@@ -5795,23 +5710,13 @@
                 <w:szCs w:val="24"/>
               </w:rPr>
             </w:pPr>
-            <w:proofErr w:type="spellStart"/>
             <w:r>
               <w:rPr>
                 <w:rFonts w:ascii="Times New Roman" w:hAnsi="Times New Roman" w:cs="Times New Roman"/>
                 <w:sz w:val="24"/>
                 <w:szCs w:val="24"/>
               </w:rPr>
-              <w:t>Bulan</w:t>
-            </w:r>
-            <w:proofErr w:type="spellEnd"/>
-            <w:r>
-              <w:rPr>
-                <w:rFonts w:ascii="Times New Roman" w:hAnsi="Times New Roman" w:cs="Times New Roman"/>
-                <w:sz w:val="24"/>
-                <w:szCs w:val="24"/>
-              </w:rPr>
-              <w:t xml:space="preserve"> ke-4</w:t>
+              <w:t>Bulan ke-4</w:t>
             </w:r>
           </w:p>
         </w:tc>
@@ -6240,52 +6145,14 @@
                 <w:szCs w:val="24"/>
               </w:rPr>
             </w:pPr>
-            <w:proofErr w:type="spellStart"/>
             <w:r>
               <w:rPr>
                 <w:rFonts w:ascii="Times New Roman" w:hAnsi="Times New Roman" w:cs="Times New Roman"/>
                 <w:sz w:val="24"/>
                 <w:szCs w:val="24"/>
               </w:rPr>
-              <w:t>Mencari</w:t>
-            </w:r>
-            <w:proofErr w:type="spellEnd"/>
-            <w:r>
-              <w:rPr>
-                <w:rFonts w:ascii="Times New Roman" w:hAnsi="Times New Roman" w:cs="Times New Roman"/>
-                <w:sz w:val="24"/>
-                <w:szCs w:val="24"/>
-              </w:rPr>
-              <w:t xml:space="preserve"> </w:t>
-            </w:r>
-            <w:proofErr w:type="spellStart"/>
-            <w:r>
-              <w:rPr>
-                <w:rFonts w:ascii="Times New Roman" w:hAnsi="Times New Roman" w:cs="Times New Roman"/>
-                <w:sz w:val="24"/>
-                <w:szCs w:val="24"/>
-              </w:rPr>
-              <w:t>kajian</w:t>
-            </w:r>
-            <w:proofErr w:type="spellEnd"/>
-            <w:r>
-              <w:rPr>
-                <w:rFonts w:ascii="Times New Roman" w:hAnsi="Times New Roman" w:cs="Times New Roman"/>
-                <w:sz w:val="24"/>
-                <w:szCs w:val="24"/>
-              </w:rPr>
-              <w:t xml:space="preserve"> </w:t>
-            </w:r>
-            <w:proofErr w:type="spellStart"/>
-            <w:r>
-              <w:rPr>
-                <w:rFonts w:ascii="Times New Roman" w:hAnsi="Times New Roman" w:cs="Times New Roman"/>
-                <w:sz w:val="24"/>
-                <w:szCs w:val="24"/>
-              </w:rPr>
-              <w:t>pustaka</w:t>
-            </w:r>
-            <w:proofErr w:type="spellEnd"/>
+              <w:t>Mencari kajian pustaka</w:t>
+            </w:r>
           </w:p>
         </w:tc>
         <w:tc>
@@ -6566,88 +6433,14 @@
                 <w:szCs w:val="24"/>
               </w:rPr>
             </w:pPr>
-            <w:proofErr w:type="spellStart"/>
             <w:r>
               <w:rPr>
                 <w:rFonts w:ascii="Times New Roman" w:hAnsi="Times New Roman" w:cs="Times New Roman"/>
                 <w:sz w:val="24"/>
                 <w:szCs w:val="24"/>
               </w:rPr>
-              <w:t>Perancangan</w:t>
-            </w:r>
-            <w:proofErr w:type="spellEnd"/>
-            <w:r>
-              <w:rPr>
-                <w:rFonts w:ascii="Times New Roman" w:hAnsi="Times New Roman" w:cs="Times New Roman"/>
-                <w:sz w:val="24"/>
-                <w:szCs w:val="24"/>
-              </w:rPr>
-              <w:t xml:space="preserve"> </w:t>
-            </w:r>
-            <w:proofErr w:type="spellStart"/>
-            <w:r>
-              <w:rPr>
-                <w:rFonts w:ascii="Times New Roman" w:hAnsi="Times New Roman" w:cs="Times New Roman"/>
-                <w:sz w:val="24"/>
-                <w:szCs w:val="24"/>
-              </w:rPr>
-              <w:t>alat</w:t>
-            </w:r>
-            <w:proofErr w:type="spellEnd"/>
-            <w:r>
-              <w:rPr>
-                <w:rFonts w:ascii="Times New Roman" w:hAnsi="Times New Roman" w:cs="Times New Roman"/>
-                <w:sz w:val="24"/>
-                <w:szCs w:val="24"/>
-              </w:rPr>
-              <w:t xml:space="preserve"> </w:t>
-            </w:r>
-            <w:proofErr w:type="spellStart"/>
-            <w:r>
-              <w:rPr>
-                <w:rFonts w:ascii="Times New Roman" w:hAnsi="Times New Roman" w:cs="Times New Roman"/>
-                <w:sz w:val="24"/>
-                <w:szCs w:val="24"/>
-              </w:rPr>
-              <w:t>dan</w:t>
-            </w:r>
-            <w:proofErr w:type="spellEnd"/>
-            <w:r>
-              <w:rPr>
-                <w:rFonts w:ascii="Times New Roman" w:hAnsi="Times New Roman" w:cs="Times New Roman"/>
-                <w:sz w:val="24"/>
-                <w:szCs w:val="24"/>
-              </w:rPr>
-              <w:t xml:space="preserve"> </w:t>
-            </w:r>
-            <w:proofErr w:type="spellStart"/>
-            <w:r>
-              <w:rPr>
-                <w:rFonts w:ascii="Times New Roman" w:hAnsi="Times New Roman" w:cs="Times New Roman"/>
-                <w:sz w:val="24"/>
-                <w:szCs w:val="24"/>
-              </w:rPr>
-              <w:t>persiapan</w:t>
-            </w:r>
-            <w:proofErr w:type="spellEnd"/>
-            <w:r>
-              <w:rPr>
-                <w:rFonts w:ascii="Times New Roman" w:hAnsi="Times New Roman" w:cs="Times New Roman"/>
-                <w:sz w:val="24"/>
-                <w:szCs w:val="24"/>
-              </w:rPr>
-              <w:t xml:space="preserve"> </w:t>
-            </w:r>
-            <w:proofErr w:type="spellStart"/>
-            <w:r>
-              <w:rPr>
-                <w:rFonts w:ascii="Times New Roman" w:hAnsi="Times New Roman" w:cs="Times New Roman"/>
-                <w:sz w:val="24"/>
-                <w:szCs w:val="24"/>
-              </w:rPr>
-              <w:t>bahan</w:t>
-            </w:r>
-            <w:proofErr w:type="spellEnd"/>
+              <w:t>Perancangan alat dan persiapan bahan</w:t>
+            </w:r>
           </w:p>
         </w:tc>
         <w:tc>
@@ -6928,34 +6721,14 @@
                 <w:szCs w:val="24"/>
               </w:rPr>
             </w:pPr>
-            <w:proofErr w:type="spellStart"/>
             <w:r>
               <w:rPr>
                 <w:rFonts w:ascii="Times New Roman" w:hAnsi="Times New Roman" w:cs="Times New Roman"/>
                 <w:sz w:val="24"/>
                 <w:szCs w:val="24"/>
               </w:rPr>
-              <w:t>Pembuatan</w:t>
-            </w:r>
-            <w:proofErr w:type="spellEnd"/>
-            <w:r>
-              <w:rPr>
-                <w:rFonts w:ascii="Times New Roman" w:hAnsi="Times New Roman" w:cs="Times New Roman"/>
-                <w:sz w:val="24"/>
-                <w:szCs w:val="24"/>
-              </w:rPr>
-              <w:t xml:space="preserve"> </w:t>
-            </w:r>
-            <w:proofErr w:type="spellStart"/>
-            <w:r>
-              <w:rPr>
-                <w:rFonts w:ascii="Times New Roman" w:hAnsi="Times New Roman" w:cs="Times New Roman"/>
-                <w:sz w:val="24"/>
-                <w:szCs w:val="24"/>
-              </w:rPr>
-              <w:t>alat</w:t>
-            </w:r>
-            <w:proofErr w:type="spellEnd"/>
+              <w:t>Pembuatan alat</w:t>
+            </w:r>
           </w:p>
         </w:tc>
         <w:tc>
@@ -7240,23 +7013,13 @@
                 <w:szCs w:val="24"/>
               </w:rPr>
             </w:pPr>
-            <w:proofErr w:type="spellStart"/>
             <w:r>
               <w:rPr>
                 <w:rFonts w:ascii="Times New Roman" w:hAnsi="Times New Roman" w:cs="Times New Roman"/>
                 <w:sz w:val="24"/>
                 <w:szCs w:val="24"/>
               </w:rPr>
-              <w:t>Pengolahan</w:t>
-            </w:r>
-            <w:proofErr w:type="spellEnd"/>
-            <w:r>
-              <w:rPr>
-                <w:rFonts w:ascii="Times New Roman" w:hAnsi="Times New Roman" w:cs="Times New Roman"/>
-                <w:sz w:val="24"/>
-                <w:szCs w:val="24"/>
-              </w:rPr>
-              <w:t xml:space="preserve"> data</w:t>
+              <w:t>Pengolahan data</w:t>
             </w:r>
           </w:p>
         </w:tc>
@@ -7539,34 +7302,14 @@
                 <w:szCs w:val="24"/>
               </w:rPr>
             </w:pPr>
-            <w:proofErr w:type="spellStart"/>
             <w:r>
               <w:rPr>
                 <w:rFonts w:ascii="Times New Roman" w:hAnsi="Times New Roman" w:cs="Times New Roman"/>
                 <w:sz w:val="24"/>
                 <w:szCs w:val="24"/>
               </w:rPr>
-              <w:t>Pembuatan</w:t>
-            </w:r>
-            <w:proofErr w:type="spellEnd"/>
-            <w:r>
-              <w:rPr>
-                <w:rFonts w:ascii="Times New Roman" w:hAnsi="Times New Roman" w:cs="Times New Roman"/>
-                <w:sz w:val="24"/>
-                <w:szCs w:val="24"/>
-              </w:rPr>
-              <w:t xml:space="preserve"> </w:t>
-            </w:r>
-            <w:proofErr w:type="spellStart"/>
-            <w:r>
-              <w:rPr>
-                <w:rFonts w:ascii="Times New Roman" w:hAnsi="Times New Roman" w:cs="Times New Roman"/>
-                <w:sz w:val="24"/>
-                <w:szCs w:val="24"/>
-              </w:rPr>
-              <w:t>laporan</w:t>
-            </w:r>
-            <w:proofErr w:type="spellEnd"/>
+              <w:t>Pembuatan laporan</w:t>
+            </w:r>
           </w:p>
         </w:tc>
         <w:tc>
@@ -7840,7 +7583,7 @@
           <w:szCs w:val="24"/>
         </w:rPr>
       </w:pPr>
-      <w:bookmarkStart w:id="18" w:name="_Toc474506756"/>
+      <w:bookmarkStart w:id="19" w:name="_Toc474506756"/>
       <w:r>
         <w:rPr>
           <w:rFonts w:ascii="Times New Roman" w:hAnsi="Times New Roman" w:cs="Times New Roman"/>
@@ -7934,7 +7677,7 @@
         </w:rPr>
         <w:t xml:space="preserve"> Jadwal Kegiatan Pelaksanaan Penelitian</w:t>
       </w:r>
-      <w:bookmarkEnd w:id="18"/>
+      <w:bookmarkEnd w:id="19"/>
     </w:p>
     <w:p>
       <w:pPr>
@@ -7947,7 +7690,7 @@
           <w:lang w:val="en-US"/>
         </w:rPr>
       </w:pPr>
-      <w:bookmarkStart w:id="19" w:name="_Toc474506790"/>
+      <w:bookmarkStart w:id="20" w:name="_Toc474507699"/>
       <w:r>
         <w:rPr>
           <w:rFonts w:ascii="Times New Roman" w:hAnsi="Times New Roman"/>
@@ -7958,7 +7701,7 @@
         <w:lastRenderedPageBreak/>
         <w:t>LANDASAN KEPUSTAKAAN</w:t>
       </w:r>
-      <w:bookmarkEnd w:id="19"/>
+      <w:bookmarkEnd w:id="20"/>
     </w:p>
     <w:p>
       <w:pPr>
@@ -7969,7 +7712,7 @@
           <w:szCs w:val="24"/>
         </w:rPr>
       </w:pPr>
-      <w:bookmarkStart w:id="20" w:name="_Toc402485260"/>
+      <w:bookmarkStart w:id="21" w:name="_Toc402485260"/>
       <w:r>
         <w:rPr>
           <w:rFonts w:ascii="Times New Roman" w:hAnsi="Times New Roman" w:cs="Times New Roman"/>
@@ -7990,7 +7733,7 @@
           <w:lang w:val="en-US"/>
         </w:rPr>
       </w:pPr>
-      <w:bookmarkStart w:id="21" w:name="_Toc474506791"/>
+      <w:bookmarkStart w:id="22" w:name="_Toc474507700"/>
       <w:r>
         <w:rPr>
           <w:rFonts w:ascii="Times New Roman" w:hAnsi="Times New Roman"/>
@@ -8000,7 +7743,7 @@
         </w:rPr>
         <w:t>Tinjauan pustaka</w:t>
       </w:r>
-      <w:bookmarkEnd w:id="21"/>
+      <w:bookmarkEnd w:id="22"/>
     </w:p>
     <w:p>
       <w:pPr>
@@ -8233,7 +7976,7 @@
           <w:szCs w:val="24"/>
         </w:rPr>
       </w:pPr>
-      <w:bookmarkStart w:id="22" w:name="_Toc474506792"/>
+      <w:bookmarkStart w:id="23" w:name="_Toc474507701"/>
       <w:r>
         <w:rPr>
           <w:rFonts w:ascii="Times New Roman" w:hAnsi="Times New Roman"/>
@@ -8242,7 +7985,7 @@
         </w:rPr>
         <w:t>Dasar Teori</w:t>
       </w:r>
-      <w:bookmarkEnd w:id="22"/>
+      <w:bookmarkEnd w:id="23"/>
       <w:r>
         <w:rPr>
           <w:rFonts w:ascii="Times New Roman" w:hAnsi="Times New Roman"/>
@@ -8280,7 +8023,7 @@
           <w:szCs w:val="24"/>
         </w:rPr>
       </w:pPr>
-      <w:bookmarkStart w:id="23" w:name="_Toc474506793"/>
+      <w:bookmarkStart w:id="24" w:name="_Toc474507702"/>
       <w:r>
         <w:rPr>
           <w:rFonts w:ascii="Times New Roman" w:hAnsi="Times New Roman"/>
@@ -8289,7 +8032,7 @@
         </w:rPr>
         <w:t>Raspberry pi 3 model B</w:t>
       </w:r>
-      <w:bookmarkEnd w:id="23"/>
+      <w:bookmarkEnd w:id="24"/>
     </w:p>
     <w:p>
       <w:pPr>
@@ -8316,6 +8059,7 @@
           <w:id w:val="-15239192"/>
           <w:citation/>
         </w:sdtPr>
+        <w:sdtEndPr/>
         <w:sdtContent>
           <w:r>
             <w:rPr>
@@ -8518,23 +8262,7 @@
                 <w:rFonts w:ascii="Times New Roman" w:hAnsi="Times New Roman" w:cs="Times New Roman"/>
                 <w:szCs w:val="24"/>
               </w:rPr>
-              <w:t xml:space="preserve">Broadcom </w:t>
-            </w:r>
-            <w:proofErr w:type="spellStart"/>
-            <w:r>
-              <w:rPr>
-                <w:rFonts w:ascii="Times New Roman" w:hAnsi="Times New Roman" w:cs="Times New Roman"/>
-                <w:szCs w:val="24"/>
-              </w:rPr>
-              <w:t>VideoCore</w:t>
-            </w:r>
-            <w:proofErr w:type="spellEnd"/>
-            <w:r>
-              <w:rPr>
-                <w:rFonts w:ascii="Times New Roman" w:hAnsi="Times New Roman" w:cs="Times New Roman"/>
-                <w:szCs w:val="24"/>
-              </w:rPr>
-              <w:t xml:space="preserve"> IV</w:t>
+              <w:t>Broadcom VideoCore IV</w:t>
             </w:r>
           </w:p>
         </w:tc>
@@ -8845,7 +8573,7 @@
           <w:szCs w:val="24"/>
         </w:rPr>
       </w:pPr>
-      <w:bookmarkStart w:id="24" w:name="_Toc474506757"/>
+      <w:bookmarkStart w:id="25" w:name="_Toc474506757"/>
       <w:r>
         <w:rPr>
           <w:rFonts w:ascii="Times New Roman" w:hAnsi="Times New Roman" w:cs="Times New Roman"/>
@@ -8939,7 +8667,7 @@
         </w:rPr>
         <w:t xml:space="preserve"> Spesifikasi Raspberry Pi 3</w:t>
       </w:r>
-      <w:bookmarkEnd w:id="24"/>
+      <w:bookmarkEnd w:id="25"/>
     </w:p>
     <w:p>
       <w:pPr>
@@ -8976,7 +8704,7 @@
                     <pic:cNvPicPr/>
                   </pic:nvPicPr>
                   <pic:blipFill>
-                    <a:blip r:embed="rId10">
+                    <a:blip r:embed="rId12">
                       <a:extLst>
                         <a:ext uri="{28A0092B-C50C-407E-A947-70E740481C1C}">
                           <a14:useLocalDpi xmlns:a14="http://schemas.microsoft.com/office/drawing/2010/main" val="0"/>
@@ -9012,7 +8740,7 @@
           <w:szCs w:val="24"/>
         </w:rPr>
       </w:pPr>
-      <w:bookmarkStart w:id="25" w:name="_Toc474506734"/>
+      <w:bookmarkStart w:id="26" w:name="_Toc474506734"/>
       <w:r>
         <w:rPr>
           <w:rFonts w:ascii="Times New Roman" w:hAnsi="Times New Roman" w:cs="Times New Roman"/>
@@ -9106,7 +8834,7 @@
         </w:rPr>
         <w:t xml:space="preserve"> Raspberry Pi 3</w:t>
       </w:r>
-      <w:bookmarkEnd w:id="25"/>
+      <w:bookmarkEnd w:id="26"/>
     </w:p>
     <w:p>
       <w:pPr>
@@ -9129,7 +8857,7 @@
           <w:szCs w:val="24"/>
         </w:rPr>
       </w:pPr>
-      <w:bookmarkStart w:id="26" w:name="_Toc474506794"/>
+      <w:bookmarkStart w:id="27" w:name="_Toc474507703"/>
       <w:r>
         <w:rPr>
           <w:rFonts w:ascii="Times New Roman" w:hAnsi="Times New Roman"/>
@@ -9146,7 +8874,7 @@
         </w:rPr>
         <w:t>DC</w:t>
       </w:r>
-      <w:bookmarkEnd w:id="26"/>
+      <w:bookmarkEnd w:id="27"/>
     </w:p>
     <w:p>
       <w:pPr>
@@ -9193,6 +8921,7 @@
           <w:id w:val="-383332975"/>
           <w:citation/>
         </w:sdtPr>
+        <w:sdtEndPr/>
         <w:sdtContent>
           <w:r>
             <w:rPr>
@@ -9253,6 +8982,7 @@
           <w:id w:val="-1746566822"/>
           <w:citation/>
         </w:sdtPr>
+        <w:sdtEndPr/>
         <w:sdtContent>
           <w:r>
             <w:rPr>
@@ -9344,7 +9074,7 @@
                     <pic:cNvPicPr/>
                   </pic:nvPicPr>
                   <pic:blipFill>
-                    <a:blip r:embed="rId11" cstate="print">
+                    <a:blip r:embed="rId13" cstate="print">
                       <a:extLst>
                         <a:ext uri="{28A0092B-C50C-407E-A947-70E740481C1C}">
                           <a14:useLocalDpi xmlns:a14="http://schemas.microsoft.com/office/drawing/2010/main" val="0"/>
@@ -9375,53 +9105,33 @@
       <w:pPr>
         <w:pStyle w:val="Caption"/>
       </w:pPr>
-      <w:bookmarkStart w:id="27" w:name="_Toc474506735"/>
+      <w:bookmarkStart w:id="28" w:name="_Toc474506735"/>
       <w:r>
         <w:t xml:space="preserve">Gambar </w:t>
       </w:r>
-      <w:r>
-        <w:fldChar w:fldCharType="begin"/>
-      </w:r>
-      <w:r>
-        <w:instrText xml:space="preserve"> STYLEREF 1 \s </w:instrText>
-      </w:r>
-      <w:r>
-        <w:fldChar w:fldCharType="separate"/>
-      </w:r>
-      <w:r>
-        <w:rPr>
-          <w:noProof/>
-        </w:rPr>
-        <w:t>2</w:t>
-      </w:r>
-      <w:r>
-        <w:fldChar w:fldCharType="end"/>
-      </w:r>
+      <w:fldSimple w:instr=" STYLEREF 1 \s ">
+        <w:r>
+          <w:rPr>
+            <w:noProof/>
+          </w:rPr>
+          <w:t>2</w:t>
+        </w:r>
+      </w:fldSimple>
       <w:r>
         <w:t>.</w:t>
       </w:r>
-      <w:r>
-        <w:fldChar w:fldCharType="begin"/>
-      </w:r>
-      <w:r>
-        <w:instrText xml:space="preserve"> SEQ Gambar \* ARABIC \s 1 </w:instrText>
-      </w:r>
-      <w:r>
-        <w:fldChar w:fldCharType="separate"/>
-      </w:r>
-      <w:r>
-        <w:rPr>
-          <w:noProof/>
-        </w:rPr>
-        <w:t>2</w:t>
-      </w:r>
-      <w:r>
-        <w:fldChar w:fldCharType="end"/>
-      </w:r>
+      <w:fldSimple w:instr=" SEQ Gambar \* ARABIC \s 1 ">
+        <w:r>
+          <w:rPr>
+            <w:noProof/>
+          </w:rPr>
+          <w:t>2</w:t>
+        </w:r>
+      </w:fldSimple>
       <w:r>
         <w:t xml:space="preserve"> Motor DC</w:t>
       </w:r>
-      <w:bookmarkEnd w:id="27"/>
+      <w:bookmarkEnd w:id="28"/>
     </w:p>
     <w:p>
       <w:pPr>
@@ -9438,7 +9148,7 @@
           <w:szCs w:val="24"/>
         </w:rPr>
       </w:pPr>
-      <w:bookmarkStart w:id="28" w:name="_Toc474506795"/>
+      <w:bookmarkStart w:id="29" w:name="_Toc474507704"/>
       <w:r>
         <w:rPr>
           <w:rFonts w:ascii="Times New Roman" w:hAnsi="Times New Roman"/>
@@ -9448,7 +9158,7 @@
         <w:lastRenderedPageBreak/>
         <w:t>WLAN dan Bluetooth</w:t>
       </w:r>
-      <w:bookmarkEnd w:id="28"/>
+      <w:bookmarkEnd w:id="29"/>
     </w:p>
     <w:p>
       <w:pPr>
@@ -9511,6 +9221,7 @@
           <w:id w:val="197358116"/>
           <w:citation/>
         </w:sdtPr>
+        <w:sdtEndPr/>
         <w:sdtContent>
           <w:r>
             <w:rPr>
@@ -9564,6 +9275,7 @@
           <w:id w:val="1129438736"/>
           <w:citation/>
         </w:sdtPr>
+        <w:sdtEndPr/>
         <w:sdtContent>
           <w:r>
             <w:rPr>
@@ -9654,7 +9366,7 @@
                     <pic:cNvPicPr/>
                   </pic:nvPicPr>
                   <pic:blipFill rotWithShape="1">
-                    <a:blip r:embed="rId12" cstate="print">
+                    <a:blip r:embed="rId14" cstate="print">
                       <a:extLst>
                         <a:ext uri="{28A0092B-C50C-407E-A947-70E740481C1C}">
                           <a14:useLocalDpi xmlns:a14="http://schemas.microsoft.com/office/drawing/2010/main" val="0"/>
@@ -9692,53 +9404,33 @@
       <w:pPr>
         <w:pStyle w:val="Caption"/>
       </w:pPr>
-      <w:bookmarkStart w:id="29" w:name="_Toc474506736"/>
+      <w:bookmarkStart w:id="30" w:name="_Toc474506736"/>
       <w:r>
         <w:t xml:space="preserve">Gambar </w:t>
       </w:r>
-      <w:r>
-        <w:fldChar w:fldCharType="begin"/>
-      </w:r>
-      <w:r>
-        <w:instrText xml:space="preserve"> STYLEREF 1 \s </w:instrText>
-      </w:r>
-      <w:r>
-        <w:fldChar w:fldCharType="separate"/>
-      </w:r>
-      <w:r>
-        <w:rPr>
-          <w:noProof/>
-        </w:rPr>
-        <w:t>2</w:t>
-      </w:r>
-      <w:r>
-        <w:fldChar w:fldCharType="end"/>
-      </w:r>
+      <w:fldSimple w:instr=" STYLEREF 1 \s ">
+        <w:r>
+          <w:rPr>
+            <w:noProof/>
+          </w:rPr>
+          <w:t>2</w:t>
+        </w:r>
+      </w:fldSimple>
       <w:r>
         <w:t>.</w:t>
       </w:r>
-      <w:r>
-        <w:fldChar w:fldCharType="begin"/>
-      </w:r>
-      <w:r>
-        <w:instrText xml:space="preserve"> SEQ Gambar \* ARABIC \s 1 </w:instrText>
-      </w:r>
-      <w:r>
-        <w:fldChar w:fldCharType="separate"/>
-      </w:r>
-      <w:r>
-        <w:rPr>
-          <w:noProof/>
-        </w:rPr>
-        <w:t>3</w:t>
-      </w:r>
-      <w:r>
-        <w:fldChar w:fldCharType="end"/>
-      </w:r>
+      <w:fldSimple w:instr=" SEQ Gambar \* ARABIC \s 1 ">
+        <w:r>
+          <w:rPr>
+            <w:noProof/>
+          </w:rPr>
+          <w:t>3</w:t>
+        </w:r>
+      </w:fldSimple>
       <w:r>
         <w:t xml:space="preserve"> Adapter WLAN dan Bluetooth Raspberry Pi 3</w:t>
       </w:r>
-      <w:bookmarkEnd w:id="29"/>
+      <w:bookmarkEnd w:id="30"/>
     </w:p>
     <w:p>
       <w:pPr>
@@ -9760,7 +9452,7 @@
           <w:szCs w:val="24"/>
         </w:rPr>
       </w:pPr>
-      <w:bookmarkStart w:id="30" w:name="_Toc474506796"/>
+      <w:bookmarkStart w:id="31" w:name="_Toc474507705"/>
       <w:r>
         <w:rPr>
           <w:rFonts w:ascii="Times New Roman" w:hAnsi="Times New Roman"/>
@@ -9769,7 +9461,7 @@
         </w:rPr>
         <w:t>Rotary Encoder</w:t>
       </w:r>
-      <w:bookmarkEnd w:id="30"/>
+      <w:bookmarkEnd w:id="31"/>
     </w:p>
     <w:p>
       <w:pPr>
@@ -9853,6 +9545,7 @@
           <w:id w:val="553130324"/>
           <w:citation/>
         </w:sdtPr>
+        <w:sdtEndPr/>
         <w:sdtContent>
           <w:r>
             <w:rPr>
@@ -9913,6 +9606,7 @@
           <w:id w:val="1322322258"/>
           <w:citation/>
         </w:sdtPr>
+        <w:sdtEndPr/>
         <w:sdtContent>
           <w:r>
             <w:rPr>
@@ -10003,7 +9697,7 @@
                     <pic:cNvPicPr/>
                   </pic:nvPicPr>
                   <pic:blipFill>
-                    <a:blip r:embed="rId13">
+                    <a:blip r:embed="rId15">
                       <a:extLst>
                         <a:ext uri="{28A0092B-C50C-407E-A947-70E740481C1C}">
                           <a14:useLocalDpi xmlns:a14="http://schemas.microsoft.com/office/drawing/2010/main" val="0"/>
@@ -10034,53 +9728,33 @@
       <w:pPr>
         <w:pStyle w:val="Caption"/>
       </w:pPr>
-      <w:bookmarkStart w:id="31" w:name="_Toc474506737"/>
+      <w:bookmarkStart w:id="32" w:name="_Toc474506737"/>
       <w:r>
         <w:t xml:space="preserve">Gambar </w:t>
       </w:r>
-      <w:r>
-        <w:fldChar w:fldCharType="begin"/>
-      </w:r>
-      <w:r>
-        <w:instrText xml:space="preserve"> STYLEREF 1 \s </w:instrText>
-      </w:r>
-      <w:r>
-        <w:fldChar w:fldCharType="separate"/>
-      </w:r>
-      <w:r>
-        <w:rPr>
-          <w:noProof/>
-        </w:rPr>
-        <w:t>2</w:t>
-      </w:r>
-      <w:r>
-        <w:fldChar w:fldCharType="end"/>
-      </w:r>
+      <w:fldSimple w:instr=" STYLEREF 1 \s ">
+        <w:r>
+          <w:rPr>
+            <w:noProof/>
+          </w:rPr>
+          <w:t>2</w:t>
+        </w:r>
+      </w:fldSimple>
       <w:r>
         <w:t>.</w:t>
       </w:r>
-      <w:r>
-        <w:fldChar w:fldCharType="begin"/>
-      </w:r>
-      <w:r>
-        <w:instrText xml:space="preserve"> SEQ Gambar \* ARABIC \s 1 </w:instrText>
-      </w:r>
-      <w:r>
-        <w:fldChar w:fldCharType="separate"/>
-      </w:r>
-      <w:r>
-        <w:rPr>
-          <w:noProof/>
-        </w:rPr>
-        <w:t>4</w:t>
-      </w:r>
-      <w:r>
-        <w:fldChar w:fldCharType="end"/>
-      </w:r>
+      <w:fldSimple w:instr=" SEQ Gambar \* ARABIC \s 1 ">
+        <w:r>
+          <w:rPr>
+            <w:noProof/>
+          </w:rPr>
+          <w:t>4</w:t>
+        </w:r>
+      </w:fldSimple>
       <w:r>
         <w:t xml:space="preserve"> Optical Rotary Encoder</w:t>
       </w:r>
-      <w:bookmarkEnd w:id="31"/>
+      <w:bookmarkEnd w:id="32"/>
     </w:p>
     <w:p>
       <w:pPr>
@@ -10098,7 +9772,7 @@
           <w:szCs w:val="24"/>
         </w:rPr>
       </w:pPr>
-      <w:bookmarkStart w:id="32" w:name="_Toc474506797"/>
+      <w:bookmarkStart w:id="33" w:name="_Toc474507706"/>
       <w:r>
         <w:rPr>
           <w:rFonts w:ascii="Times New Roman" w:hAnsi="Times New Roman"/>
@@ -10116,7 +9790,7 @@
         </w:rPr>
         <w:t xml:space="preserve"> Optocoupler</w:t>
       </w:r>
-      <w:bookmarkEnd w:id="32"/>
+      <w:bookmarkEnd w:id="33"/>
     </w:p>
     <w:p>
       <w:pPr>
@@ -10150,6 +9824,7 @@
           <w:id w:val="2113087206"/>
           <w:citation/>
         </w:sdtPr>
+        <w:sdtEndPr/>
         <w:sdtContent>
           <w:r>
             <w:rPr>
@@ -10244,7 +9919,7 @@
                     </pic:cNvPicPr>
                   </pic:nvPicPr>
                   <pic:blipFill>
-                    <a:blip r:embed="rId14" cstate="print">
+                    <a:blip r:embed="rId16" cstate="print">
                       <a:extLst>
                         <a:ext uri="{28A0092B-C50C-407E-A947-70E740481C1C}">
                           <a14:useLocalDpi xmlns:a14="http://schemas.microsoft.com/office/drawing/2010/main" val="0"/>
@@ -10280,63 +9955,43 @@
       <w:pPr>
         <w:pStyle w:val="Caption"/>
       </w:pPr>
-      <w:bookmarkStart w:id="33" w:name="_Toc474506738"/>
+      <w:bookmarkStart w:id="34" w:name="_Toc474506738"/>
       <w:r>
         <w:t xml:space="preserve">Gambar </w:t>
       </w:r>
-      <w:r>
-        <w:fldChar w:fldCharType="begin"/>
-      </w:r>
-      <w:r>
-        <w:instrText xml:space="preserve"> STYLEREF 1 \s </w:instrText>
-      </w:r>
-      <w:r>
-        <w:fldChar w:fldCharType="separate"/>
-      </w:r>
-      <w:r>
-        <w:rPr>
-          <w:noProof/>
-        </w:rPr>
-        <w:t>2</w:t>
-      </w:r>
-      <w:r>
-        <w:fldChar w:fldCharType="end"/>
-      </w:r>
+      <w:fldSimple w:instr=" STYLEREF 1 \s ">
+        <w:r>
+          <w:rPr>
+            <w:noProof/>
+          </w:rPr>
+          <w:t>2</w:t>
+        </w:r>
+      </w:fldSimple>
       <w:r>
         <w:t>.</w:t>
       </w:r>
-      <w:r>
-        <w:fldChar w:fldCharType="begin"/>
-      </w:r>
-      <w:r>
-        <w:instrText xml:space="preserve"> SEQ Gambar \* ARABIC \s 1 </w:instrText>
-      </w:r>
-      <w:r>
-        <w:fldChar w:fldCharType="separate"/>
-      </w:r>
-      <w:r>
-        <w:rPr>
-          <w:noProof/>
-        </w:rPr>
-        <w:t>5</w:t>
-      </w:r>
-      <w:r>
-        <w:fldChar w:fldCharType="end"/>
-      </w:r>
+      <w:fldSimple w:instr=" SEQ Gambar \* ARABIC \s 1 ">
+        <w:r>
+          <w:rPr>
+            <w:noProof/>
+          </w:rPr>
+          <w:t>5</w:t>
+        </w:r>
+      </w:fldSimple>
       <w:r>
         <w:t xml:space="preserve"> Sensor Optocoupler</w:t>
       </w:r>
-      <w:bookmarkEnd w:id="33"/>
+      <w:bookmarkEnd w:id="34"/>
     </w:p>
     <w:p>
       <w:pPr>
         <w:pStyle w:val="Heading3"/>
       </w:pPr>
-      <w:bookmarkStart w:id="34" w:name="_Toc474506798"/>
+      <w:bookmarkStart w:id="35" w:name="_Toc474507707"/>
       <w:r>
         <w:t>Odometry</w:t>
       </w:r>
-      <w:bookmarkEnd w:id="34"/>
+      <w:bookmarkEnd w:id="35"/>
     </w:p>
     <w:p>
       <w:pPr>
@@ -10554,6 +10209,7 @@
           <w:id w:val="708386165"/>
           <w:citation/>
         </w:sdtPr>
+        <w:sdtEndPr/>
         <w:sdtContent>
           <w:r>
             <w:rPr>
@@ -10614,6 +10270,7 @@
           <w:id w:val="669222846"/>
           <w:citation/>
         </w:sdtPr>
+        <w:sdtEndPr/>
         <w:sdtContent>
           <w:r>
             <w:rPr>
@@ -10694,7 +10351,7 @@
           <w:rFonts w:eastAsia="Calibri"/>
         </w:rPr>
       </w:pPr>
-      <w:bookmarkStart w:id="35" w:name="_Toc474506799"/>
+      <w:bookmarkStart w:id="36" w:name="_Toc474507708"/>
       <w:r>
         <w:rPr>
           <w:rFonts w:eastAsia="Calibri"/>
@@ -10702,7 +10359,7 @@
         <w:lastRenderedPageBreak/>
         <w:t>Dead Reckoning</w:t>
       </w:r>
-      <w:bookmarkEnd w:id="35"/>
+      <w:bookmarkEnd w:id="36"/>
     </w:p>
     <w:p>
       <w:pPr>
@@ -10745,6 +10402,7 @@
           <w:id w:val="-1166784375"/>
           <w:citation/>
         </w:sdtPr>
+        <w:sdtEndPr/>
         <w:sdtContent>
           <w:r>
             <w:rPr>
@@ -10814,6 +10472,7 @@
           <w:id w:val="2044322537"/>
           <w:citation/>
         </w:sdtPr>
+        <w:sdtEndPr/>
         <w:sdtContent>
           <w:r>
             <w:rPr>
@@ -10880,7 +10539,7 @@
           <w:lang w:val="en-US"/>
         </w:rPr>
       </w:pPr>
-      <w:bookmarkStart w:id="36" w:name="_Toc474506800"/>
+      <w:bookmarkStart w:id="37" w:name="_Toc474507709"/>
       <w:r>
         <w:rPr>
           <w:rFonts w:ascii="Times New Roman" w:hAnsi="Times New Roman"/>
@@ -10891,7 +10550,7 @@
         <w:lastRenderedPageBreak/>
         <w:t>METODOLOGI</w:t>
       </w:r>
-      <w:bookmarkEnd w:id="36"/>
+      <w:bookmarkEnd w:id="37"/>
     </w:p>
     <w:p>
       <w:pPr>
@@ -10912,7 +10571,7 @@
           <w:lang w:val="en-US"/>
         </w:rPr>
       </w:pPr>
-      <w:bookmarkStart w:id="37" w:name="_Toc474506801"/>
+      <w:bookmarkStart w:id="38" w:name="_Toc474507710"/>
       <w:r>
         <w:rPr>
           <w:rFonts w:ascii="Times New Roman" w:hAnsi="Times New Roman"/>
@@ -10929,7 +10588,7 @@
         </w:rPr>
         <w:t>Penelitian</w:t>
       </w:r>
-      <w:bookmarkEnd w:id="37"/>
+      <w:bookmarkEnd w:id="38"/>
       <w:r>
         <w:rPr>
           <w:rFonts w:ascii="Times New Roman" w:hAnsi="Times New Roman"/>
@@ -10991,7 +10650,7 @@
                     <pic:cNvPicPr/>
                   </pic:nvPicPr>
                   <pic:blipFill>
-                    <a:blip r:embed="rId15">
+                    <a:blip r:embed="rId17">
                       <a:extLst>
                         <a:ext uri="{28A0092B-C50C-407E-A947-70E740481C1C}">
                           <a14:useLocalDpi xmlns:a14="http://schemas.microsoft.com/office/drawing/2010/main" val="0"/>
@@ -11027,8 +10686,8 @@
           <w:szCs w:val="24"/>
         </w:rPr>
       </w:pPr>
-      <w:bookmarkStart w:id="38" w:name="_Ref474486446"/>
-      <w:bookmarkStart w:id="39" w:name="_Toc474506739"/>
+      <w:bookmarkStart w:id="39" w:name="_Ref474486446"/>
+      <w:bookmarkStart w:id="40" w:name="_Toc474506739"/>
       <w:r>
         <w:rPr>
           <w:rFonts w:ascii="Times New Roman" w:hAnsi="Times New Roman" w:cs="Times New Roman"/>
@@ -11122,8 +10781,8 @@
         </w:rPr>
         <w:t xml:space="preserve"> Diagram Alir Metodologi Penelitian</w:t>
       </w:r>
-      <w:bookmarkEnd w:id="38"/>
       <w:bookmarkEnd w:id="39"/>
+      <w:bookmarkEnd w:id="40"/>
     </w:p>
     <w:p>
       <w:pPr>
@@ -11154,20 +10813,13 @@
           <w:rFonts w:ascii="Times New Roman" w:hAnsi="Times New Roman" w:cs="Times New Roman"/>
           <w:szCs w:val="24"/>
         </w:rPr>
-        <w:instrText xml:space="preserve"> REF _Ref474486446 \h </w:instrText>
-      </w:r>
-      <w:r>
-        <w:rPr>
-          <w:rFonts w:ascii="Times New Roman" w:hAnsi="Times New Roman" w:cs="Times New Roman"/>
-          <w:szCs w:val="24"/>
-        </w:rPr>
-      </w:r>
-      <w:r>
-        <w:rPr>
-          <w:rFonts w:ascii="Times New Roman" w:hAnsi="Times New Roman" w:cs="Times New Roman"/>
-          <w:szCs w:val="24"/>
-        </w:rPr>
-        <w:instrText xml:space="preserve"> \* MERGEFORMAT </w:instrText>
+        <w:instrText xml:space="preserve"> REF _Ref474486446 \h  \* MERGEFORMAT </w:instrText>
+      </w:r>
+      <w:r>
+        <w:rPr>
+          <w:rFonts w:ascii="Times New Roman" w:hAnsi="Times New Roman" w:cs="Times New Roman"/>
+          <w:szCs w:val="24"/>
+        </w:rPr>
       </w:r>
       <w:r>
         <w:rPr>
@@ -11256,7 +10908,7 @@
           <w:szCs w:val="24"/>
         </w:rPr>
       </w:pPr>
-      <w:bookmarkStart w:id="40" w:name="_Toc474506802"/>
+      <w:bookmarkStart w:id="41" w:name="_Toc474507711"/>
       <w:r>
         <w:rPr>
           <w:rFonts w:ascii="Times New Roman" w:hAnsi="Times New Roman"/>
@@ -11273,7 +10925,7 @@
         </w:rPr>
         <w:t>Literatur</w:t>
       </w:r>
-      <w:bookmarkEnd w:id="40"/>
+      <w:bookmarkEnd w:id="41"/>
       <w:r>
         <w:rPr>
           <w:rFonts w:ascii="Times New Roman" w:hAnsi="Times New Roman"/>
@@ -11377,7 +11029,7 @@
           <w:szCs w:val="24"/>
         </w:rPr>
       </w:pPr>
-      <w:bookmarkStart w:id="41" w:name="_Toc474506803"/>
+      <w:bookmarkStart w:id="42" w:name="_Toc474507712"/>
       <w:r>
         <w:rPr>
           <w:rFonts w:ascii="Times New Roman" w:hAnsi="Times New Roman"/>
@@ -11394,7 +11046,7 @@
         </w:rPr>
         <w:t>Kebutuhan Sistem</w:t>
       </w:r>
-      <w:bookmarkEnd w:id="41"/>
+      <w:bookmarkEnd w:id="42"/>
       <w:r>
         <w:rPr>
           <w:rFonts w:ascii="Times New Roman" w:hAnsi="Times New Roman"/>
@@ -11928,7 +11580,7 @@
           <w:szCs w:val="24"/>
         </w:rPr>
       </w:pPr>
-      <w:bookmarkStart w:id="42" w:name="_Toc474506804"/>
+      <w:bookmarkStart w:id="43" w:name="_Toc474507713"/>
       <w:r>
         <w:rPr>
           <w:rFonts w:ascii="Times New Roman" w:hAnsi="Times New Roman"/>
@@ -11945,7 +11597,7 @@
         </w:rPr>
         <w:t>Sistem</w:t>
       </w:r>
-      <w:bookmarkEnd w:id="42"/>
+      <w:bookmarkEnd w:id="43"/>
       <w:r>
         <w:rPr>
           <w:rFonts w:ascii="Times New Roman" w:hAnsi="Times New Roman"/>
@@ -12031,6 +11683,7 @@
       <w:r>
         <w:rPr>
           <w:noProof/>
+          <w:lang w:eastAsia="ja-JP"/>
         </w:rPr>
         <mc:AlternateContent>
           <mc:Choice Requires="wps">
@@ -12086,55 +11739,35 @@
                                 <w:szCs w:val="24"/>
                               </w:rPr>
                             </w:pPr>
-                            <w:bookmarkStart w:id="43" w:name="_Ref474495075"/>
-                            <w:bookmarkStart w:id="44" w:name="_Toc474506740"/>
+                            <w:bookmarkStart w:id="44" w:name="_Ref474495075"/>
+                            <w:bookmarkStart w:id="45" w:name="_Toc474506740"/>
                             <w:r>
                               <w:t xml:space="preserve">Gambar </w:t>
                             </w:r>
-                            <w:r>
-                              <w:fldChar w:fldCharType="begin"/>
-                            </w:r>
-                            <w:r>
-                              <w:instrText xml:space="preserve"> STYLEREF 1 \s </w:instrText>
-                            </w:r>
-                            <w:r>
-                              <w:fldChar w:fldCharType="separate"/>
-                            </w:r>
-                            <w:r>
-                              <w:rPr>
-                                <w:noProof/>
-                              </w:rPr>
-                              <w:t>3</w:t>
-                            </w:r>
-                            <w:r>
-                              <w:fldChar w:fldCharType="end"/>
-                            </w:r>
+                            <w:fldSimple w:instr=" STYLEREF 1 \s ">
+                              <w:r>
+                                <w:rPr>
+                                  <w:noProof/>
+                                </w:rPr>
+                                <w:t>3</w:t>
+                              </w:r>
+                            </w:fldSimple>
                             <w:r>
                               <w:t>.</w:t>
                             </w:r>
-                            <w:r>
-                              <w:fldChar w:fldCharType="begin"/>
-                            </w:r>
-                            <w:r>
-                              <w:instrText xml:space="preserve"> SEQ Gambar \* ARABIC \s 1 </w:instrText>
-                            </w:r>
-                            <w:r>
-                              <w:fldChar w:fldCharType="separate"/>
-                            </w:r>
-                            <w:r>
-                              <w:rPr>
-                                <w:noProof/>
-                              </w:rPr>
-                              <w:t>2</w:t>
-                            </w:r>
-                            <w:r>
-                              <w:fldChar w:fldCharType="end"/>
-                            </w:r>
+                            <w:fldSimple w:instr=" SEQ Gambar \* ARABIC \s 1 ">
+                              <w:r>
+                                <w:rPr>
+                                  <w:noProof/>
+                                </w:rPr>
+                                <w:t>2</w:t>
+                              </w:r>
+                            </w:fldSimple>
                             <w:r>
                               <w:t xml:space="preserve"> Blok Diagram Sistem</w:t>
                             </w:r>
-                            <w:bookmarkEnd w:id="43"/>
                             <w:bookmarkEnd w:id="44"/>
+                            <w:bookmarkEnd w:id="45"/>
                           </w:p>
                         </w:txbxContent>
                       </wps:txbx>
@@ -12168,55 +11801,35 @@
                           <w:szCs w:val="24"/>
                         </w:rPr>
                       </w:pPr>
-                      <w:bookmarkStart w:id="45" w:name="_Ref474495075"/>
-                      <w:bookmarkStart w:id="46" w:name="_Toc474506740"/>
+                      <w:bookmarkStart w:id="46" w:name="_Ref474495075"/>
+                      <w:bookmarkStart w:id="47" w:name="_Toc474506740"/>
                       <w:r>
                         <w:t xml:space="preserve">Gambar </w:t>
                       </w:r>
-                      <w:r>
-                        <w:fldChar w:fldCharType="begin"/>
-                      </w:r>
-                      <w:r>
-                        <w:instrText xml:space="preserve"> STYLEREF 1 \s </w:instrText>
-                      </w:r>
-                      <w:r>
-                        <w:fldChar w:fldCharType="separate"/>
-                      </w:r>
-                      <w:r>
-                        <w:rPr>
-                          <w:noProof/>
-                        </w:rPr>
-                        <w:t>3</w:t>
-                      </w:r>
-                      <w:r>
-                        <w:fldChar w:fldCharType="end"/>
-                      </w:r>
+                      <w:fldSimple w:instr=" STYLEREF 1 \s ">
+                        <w:r>
+                          <w:rPr>
+                            <w:noProof/>
+                          </w:rPr>
+                          <w:t>3</w:t>
+                        </w:r>
+                      </w:fldSimple>
                       <w:r>
                         <w:t>.</w:t>
                       </w:r>
-                      <w:r>
-                        <w:fldChar w:fldCharType="begin"/>
-                      </w:r>
-                      <w:r>
-                        <w:instrText xml:space="preserve"> SEQ Gambar \* ARABIC \s 1 </w:instrText>
-                      </w:r>
-                      <w:r>
-                        <w:fldChar w:fldCharType="separate"/>
-                      </w:r>
-                      <w:r>
-                        <w:rPr>
-                          <w:noProof/>
-                        </w:rPr>
-                        <w:t>2</w:t>
-                      </w:r>
-                      <w:r>
-                        <w:fldChar w:fldCharType="end"/>
-                      </w:r>
+                      <w:fldSimple w:instr=" SEQ Gambar \* ARABIC \s 1 ">
+                        <w:r>
+                          <w:rPr>
+                            <w:noProof/>
+                          </w:rPr>
+                          <w:t>2</w:t>
+                        </w:r>
+                      </w:fldSimple>
                       <w:r>
                         <w:t xml:space="preserve"> Blok Diagram Sistem</w:t>
                       </w:r>
-                      <w:bookmarkEnd w:id="45"/>
                       <w:bookmarkEnd w:id="46"/>
+                      <w:bookmarkEnd w:id="47"/>
                     </w:p>
                   </w:txbxContent>
                 </v:textbox>
@@ -12265,7 +11878,7 @@
                     <pic:cNvPicPr/>
                   </pic:nvPicPr>
                   <pic:blipFill>
-                    <a:blip r:embed="rId16">
+                    <a:blip r:embed="rId18">
                       <a:extLst>
                         <a:ext uri="{28A0092B-C50C-407E-A947-70E740481C1C}">
                           <a14:useLocalDpi xmlns:a14="http://schemas.microsoft.com/office/drawing/2010/main" val="0"/>
@@ -12592,7 +12205,7 @@
                     <pic:cNvPicPr/>
                   </pic:nvPicPr>
                   <pic:blipFill>
-                    <a:blip r:embed="rId17">
+                    <a:blip r:embed="rId19">
                       <a:extLst>
                         <a:ext uri="{28A0092B-C50C-407E-A947-70E740481C1C}">
                           <a14:useLocalDpi xmlns:a14="http://schemas.microsoft.com/office/drawing/2010/main" val="0"/>
@@ -12627,55 +12240,35 @@
           <w:szCs w:val="24"/>
         </w:rPr>
       </w:pPr>
-      <w:bookmarkStart w:id="47" w:name="_Ref474495206"/>
-      <w:bookmarkStart w:id="48" w:name="_Toc474506741"/>
+      <w:bookmarkStart w:id="48" w:name="_Ref474495206"/>
+      <w:bookmarkStart w:id="49" w:name="_Toc474506741"/>
       <w:r>
         <w:t xml:space="preserve">Gambar </w:t>
       </w:r>
-      <w:r>
-        <w:fldChar w:fldCharType="begin"/>
-      </w:r>
-      <w:r>
-        <w:instrText xml:space="preserve"> STYLEREF 1 \s </w:instrText>
-      </w:r>
-      <w:r>
-        <w:fldChar w:fldCharType="separate"/>
-      </w:r>
-      <w:r>
-        <w:rPr>
-          <w:noProof/>
-        </w:rPr>
-        <w:t>3</w:t>
-      </w:r>
-      <w:r>
-        <w:fldChar w:fldCharType="end"/>
-      </w:r>
+      <w:fldSimple w:instr=" STYLEREF 1 \s ">
+        <w:r>
+          <w:rPr>
+            <w:noProof/>
+          </w:rPr>
+          <w:t>3</w:t>
+        </w:r>
+      </w:fldSimple>
       <w:r>
         <w:t>.</w:t>
       </w:r>
-      <w:r>
-        <w:fldChar w:fldCharType="begin"/>
-      </w:r>
-      <w:r>
-        <w:instrText xml:space="preserve"> SEQ Gambar \* ARABIC \s 1 </w:instrText>
-      </w:r>
-      <w:r>
-        <w:fldChar w:fldCharType="separate"/>
-      </w:r>
-      <w:r>
-        <w:rPr>
-          <w:noProof/>
-        </w:rPr>
-        <w:t>3</w:t>
-      </w:r>
-      <w:r>
-        <w:fldChar w:fldCharType="end"/>
-      </w:r>
+      <w:fldSimple w:instr=" SEQ Gambar \* ARABIC \s 1 ">
+        <w:r>
+          <w:rPr>
+            <w:noProof/>
+          </w:rPr>
+          <w:t>3</w:t>
+        </w:r>
+      </w:fldSimple>
       <w:r>
         <w:t xml:space="preserve"> Diagram Alir Akuisisi Data</w:t>
       </w:r>
-      <w:bookmarkEnd w:id="47"/>
       <w:bookmarkEnd w:id="48"/>
+      <w:bookmarkEnd w:id="49"/>
     </w:p>
     <w:p>
       <w:pPr>
@@ -12930,7 +12523,7 @@
                     <pic:cNvPicPr/>
                   </pic:nvPicPr>
                   <pic:blipFill>
-                    <a:blip r:embed="rId18">
+                    <a:blip r:embed="rId20">
                       <a:extLst>
                         <a:ext uri="{28A0092B-C50C-407E-A947-70E740481C1C}">
                           <a14:useLocalDpi xmlns:a14="http://schemas.microsoft.com/office/drawing/2010/main" val="0"/>
@@ -12979,7 +12572,7 @@
                     <pic:cNvPicPr/>
                   </pic:nvPicPr>
                   <pic:blipFill>
-                    <a:blip r:embed="rId19">
+                    <a:blip r:embed="rId21">
                       <a:extLst>
                         <a:ext uri="{28A0092B-C50C-407E-A947-70E740481C1C}">
                           <a14:useLocalDpi xmlns:a14="http://schemas.microsoft.com/office/drawing/2010/main" val="0"/>
@@ -13015,55 +12608,35 @@
           <w:szCs w:val="24"/>
         </w:rPr>
       </w:pPr>
-      <w:bookmarkStart w:id="49" w:name="_Ref474495744"/>
-      <w:bookmarkStart w:id="50" w:name="_Toc474506742"/>
+      <w:bookmarkStart w:id="50" w:name="_Ref474495744"/>
+      <w:bookmarkStart w:id="51" w:name="_Toc474506742"/>
       <w:r>
         <w:t xml:space="preserve">Gambar </w:t>
       </w:r>
-      <w:r>
-        <w:fldChar w:fldCharType="begin"/>
-      </w:r>
-      <w:r>
-        <w:instrText xml:space="preserve"> STYLEREF 1 \s </w:instrText>
-      </w:r>
-      <w:r>
-        <w:fldChar w:fldCharType="separate"/>
-      </w:r>
-      <w:r>
-        <w:rPr>
-          <w:noProof/>
-        </w:rPr>
-        <w:t>3</w:t>
-      </w:r>
-      <w:r>
-        <w:fldChar w:fldCharType="end"/>
-      </w:r>
+      <w:fldSimple w:instr=" STYLEREF 1 \s ">
+        <w:r>
+          <w:rPr>
+            <w:noProof/>
+          </w:rPr>
+          <w:t>3</w:t>
+        </w:r>
+      </w:fldSimple>
       <w:r>
         <w:t>.</w:t>
       </w:r>
-      <w:r>
-        <w:fldChar w:fldCharType="begin"/>
-      </w:r>
-      <w:r>
-        <w:instrText xml:space="preserve"> SEQ Gambar \* ARABIC \s 1 </w:instrText>
-      </w:r>
-      <w:r>
-        <w:fldChar w:fldCharType="separate"/>
-      </w:r>
-      <w:r>
-        <w:rPr>
-          <w:noProof/>
-        </w:rPr>
-        <w:t>4</w:t>
-      </w:r>
-      <w:r>
-        <w:fldChar w:fldCharType="end"/>
-      </w:r>
+      <w:fldSimple w:instr=" SEQ Gambar \* ARABIC \s 1 ">
+        <w:r>
+          <w:rPr>
+            <w:noProof/>
+          </w:rPr>
+          <w:t>4</w:t>
+        </w:r>
+      </w:fldSimple>
       <w:r>
         <w:t xml:space="preserve"> Diagram Alir Kalkulasi Posisi Saat Ini</w:t>
       </w:r>
-      <w:bookmarkEnd w:id="49"/>
       <w:bookmarkEnd w:id="50"/>
+      <w:bookmarkEnd w:id="51"/>
     </w:p>
     <w:p>
       <w:pPr>
@@ -13235,55 +12808,35 @@
                                 <w:szCs w:val="24"/>
                               </w:rPr>
                             </w:pPr>
-                            <w:bookmarkStart w:id="51" w:name="_Ref474495967"/>
-                            <w:bookmarkStart w:id="52" w:name="_Toc474506743"/>
+                            <w:bookmarkStart w:id="52" w:name="_Ref474495967"/>
+                            <w:bookmarkStart w:id="53" w:name="_Toc474506743"/>
                             <w:r>
                               <w:t xml:space="preserve">Gambar </w:t>
                             </w:r>
-                            <w:r>
-                              <w:fldChar w:fldCharType="begin"/>
-                            </w:r>
-                            <w:r>
-                              <w:instrText xml:space="preserve"> STYLEREF 1 \s </w:instrText>
-                            </w:r>
-                            <w:r>
-                              <w:fldChar w:fldCharType="separate"/>
-                            </w:r>
-                            <w:r>
-                              <w:rPr>
-                                <w:noProof/>
-                              </w:rPr>
-                              <w:t>3</w:t>
-                            </w:r>
-                            <w:r>
-                              <w:fldChar w:fldCharType="end"/>
-                            </w:r>
+                            <w:fldSimple w:instr=" STYLEREF 1 \s ">
+                              <w:r>
+                                <w:rPr>
+                                  <w:noProof/>
+                                </w:rPr>
+                                <w:t>3</w:t>
+                              </w:r>
+                            </w:fldSimple>
                             <w:r>
                               <w:t>.</w:t>
                             </w:r>
-                            <w:r>
-                              <w:fldChar w:fldCharType="begin"/>
-                            </w:r>
-                            <w:r>
-                              <w:instrText xml:space="preserve"> SEQ Gambar \* ARABIC \s 1 </w:instrText>
-                            </w:r>
-                            <w:r>
-                              <w:fldChar w:fldCharType="separate"/>
-                            </w:r>
-                            <w:r>
-                              <w:rPr>
-                                <w:noProof/>
-                              </w:rPr>
-                              <w:t>5</w:t>
-                            </w:r>
-                            <w:r>
-                              <w:fldChar w:fldCharType="end"/>
-                            </w:r>
+                            <w:fldSimple w:instr=" SEQ Gambar \* ARABIC \s 1 ">
+                              <w:r>
+                                <w:rPr>
+                                  <w:noProof/>
+                                </w:rPr>
+                                <w:t>5</w:t>
+                              </w:r>
+                            </w:fldSimple>
                             <w:r>
                               <w:t xml:space="preserve"> Diagram Alir Pengiriman Posisi Robot Ke Komputer</w:t>
                             </w:r>
-                            <w:bookmarkEnd w:id="51"/>
                             <w:bookmarkEnd w:id="52"/>
+                            <w:bookmarkEnd w:id="53"/>
                           </w:p>
                         </w:txbxContent>
                       </wps:txbx>
@@ -13316,55 +12869,35 @@
                           <w:szCs w:val="24"/>
                         </w:rPr>
                       </w:pPr>
-                      <w:bookmarkStart w:id="53" w:name="_Ref474495967"/>
-                      <w:bookmarkStart w:id="54" w:name="_Toc474506743"/>
+                      <w:bookmarkStart w:id="54" w:name="_Ref474495967"/>
+                      <w:bookmarkStart w:id="55" w:name="_Toc474506743"/>
                       <w:r>
                         <w:t xml:space="preserve">Gambar </w:t>
                       </w:r>
-                      <w:r>
-                        <w:fldChar w:fldCharType="begin"/>
-                      </w:r>
-                      <w:r>
-                        <w:instrText xml:space="preserve"> STYLEREF 1 \s </w:instrText>
-                      </w:r>
-                      <w:r>
-                        <w:fldChar w:fldCharType="separate"/>
-                      </w:r>
-                      <w:r>
-                        <w:rPr>
-                          <w:noProof/>
-                        </w:rPr>
-                        <w:t>3</w:t>
-                      </w:r>
-                      <w:r>
-                        <w:fldChar w:fldCharType="end"/>
-                      </w:r>
+                      <w:fldSimple w:instr=" STYLEREF 1 \s ">
+                        <w:r>
+                          <w:rPr>
+                            <w:noProof/>
+                          </w:rPr>
+                          <w:t>3</w:t>
+                        </w:r>
+                      </w:fldSimple>
                       <w:r>
                         <w:t>.</w:t>
                       </w:r>
-                      <w:r>
-                        <w:fldChar w:fldCharType="begin"/>
-                      </w:r>
-                      <w:r>
-                        <w:instrText xml:space="preserve"> SEQ Gambar \* ARABIC \s 1 </w:instrText>
-                      </w:r>
-                      <w:r>
-                        <w:fldChar w:fldCharType="separate"/>
-                      </w:r>
-                      <w:r>
-                        <w:rPr>
-                          <w:noProof/>
-                        </w:rPr>
-                        <w:t>5</w:t>
-                      </w:r>
-                      <w:r>
-                        <w:fldChar w:fldCharType="end"/>
-                      </w:r>
+                      <w:fldSimple w:instr=" SEQ Gambar \* ARABIC \s 1 ">
+                        <w:r>
+                          <w:rPr>
+                            <w:noProof/>
+                          </w:rPr>
+                          <w:t>5</w:t>
+                        </w:r>
+                      </w:fldSimple>
                       <w:r>
                         <w:t xml:space="preserve"> Diagram Alir Pengiriman Posisi Robot Ke Komputer</w:t>
                       </w:r>
-                      <w:bookmarkEnd w:id="53"/>
                       <w:bookmarkEnd w:id="54"/>
+                      <w:bookmarkEnd w:id="55"/>
                     </w:p>
                   </w:txbxContent>
                 </v:textbox>
@@ -13449,14 +12982,6 @@
           <w:sz w:val="24"/>
           <w:szCs w:val="24"/>
         </w:rPr>
-      </w:r>
-      <w:r>
-        <w:rPr>
-          <w:rFonts w:ascii="Times New Roman" w:hAnsi="Times New Roman" w:cs="Times New Roman"/>
-          <w:sz w:val="24"/>
-          <w:szCs w:val="24"/>
-        </w:rPr>
-        <w:fldChar w:fldCharType="separate"/>
       </w:r>
       <w:r>
         <w:rPr>
@@ -13763,7 +13288,7 @@
                     <pic:cNvPicPr/>
                   </pic:nvPicPr>
                   <pic:blipFill>
-                    <a:blip r:embed="rId20">
+                    <a:blip r:embed="rId22">
                       <a:extLst>
                         <a:ext uri="{28A0092B-C50C-407E-A947-70E740481C1C}">
                           <a14:useLocalDpi xmlns:a14="http://schemas.microsoft.com/office/drawing/2010/main" val="0"/>
@@ -13798,55 +13323,35 @@
           <w:szCs w:val="24"/>
         </w:rPr>
       </w:pPr>
-      <w:bookmarkStart w:id="55" w:name="_Ref474496188"/>
-      <w:bookmarkStart w:id="56" w:name="_Toc474506744"/>
+      <w:bookmarkStart w:id="56" w:name="_Ref474496188"/>
+      <w:bookmarkStart w:id="57" w:name="_Toc474506744"/>
       <w:r>
         <w:t xml:space="preserve">Gambar </w:t>
       </w:r>
-      <w:r>
-        <w:fldChar w:fldCharType="begin"/>
-      </w:r>
-      <w:r>
-        <w:instrText xml:space="preserve"> STYLEREF 1 \s </w:instrText>
-      </w:r>
-      <w:r>
-        <w:fldChar w:fldCharType="separate"/>
-      </w:r>
-      <w:r>
-        <w:rPr>
-          <w:noProof/>
-        </w:rPr>
-        <w:t>3</w:t>
-      </w:r>
-      <w:r>
-        <w:fldChar w:fldCharType="end"/>
-      </w:r>
+      <w:fldSimple w:instr=" STYLEREF 1 \s ">
+        <w:r>
+          <w:rPr>
+            <w:noProof/>
+          </w:rPr>
+          <w:t>3</w:t>
+        </w:r>
+      </w:fldSimple>
       <w:r>
         <w:t>.</w:t>
       </w:r>
-      <w:r>
-        <w:fldChar w:fldCharType="begin"/>
-      </w:r>
-      <w:r>
-        <w:instrText xml:space="preserve"> SEQ Gambar \* ARABIC \s 1 </w:instrText>
-      </w:r>
-      <w:r>
-        <w:fldChar w:fldCharType="separate"/>
-      </w:r>
-      <w:r>
-        <w:rPr>
-          <w:noProof/>
-        </w:rPr>
-        <w:t>6</w:t>
-      </w:r>
-      <w:r>
-        <w:fldChar w:fldCharType="end"/>
-      </w:r>
+      <w:fldSimple w:instr=" SEQ Gambar \* ARABIC \s 1 ">
+        <w:r>
+          <w:rPr>
+            <w:noProof/>
+          </w:rPr>
+          <w:t>6</w:t>
+        </w:r>
+      </w:fldSimple>
       <w:r>
         <w:t xml:space="preserve"> Diagram Alir Aktuator</w:t>
       </w:r>
-      <w:bookmarkEnd w:id="55"/>
       <w:bookmarkEnd w:id="56"/>
+      <w:bookmarkEnd w:id="57"/>
     </w:p>
     <w:p>
       <w:pPr>
@@ -13984,7 +13489,7 @@
           <w:szCs w:val="24"/>
         </w:rPr>
       </w:pPr>
-      <w:bookmarkStart w:id="57" w:name="_Toc474506805"/>
+      <w:bookmarkStart w:id="58" w:name="_Toc474507714"/>
       <w:r>
         <w:rPr>
           <w:rFonts w:ascii="Times New Roman" w:hAnsi="Times New Roman"/>
@@ -14001,7 +13506,7 @@
         </w:rPr>
         <w:t>lementasi sistem</w:t>
       </w:r>
-      <w:bookmarkEnd w:id="57"/>
+      <w:bookmarkEnd w:id="58"/>
       <w:r>
         <w:rPr>
           <w:rFonts w:ascii="Times New Roman" w:hAnsi="Times New Roman"/>
@@ -14167,7 +13672,7 @@
           <w:szCs w:val="24"/>
         </w:rPr>
       </w:pPr>
-      <w:bookmarkStart w:id="58" w:name="_Toc474506806"/>
+      <w:bookmarkStart w:id="59" w:name="_Toc474507715"/>
       <w:r>
         <w:rPr>
           <w:rFonts w:ascii="Times New Roman" w:hAnsi="Times New Roman"/>
@@ -14184,7 +13689,7 @@
         </w:rPr>
         <w:t>nalisis</w:t>
       </w:r>
-      <w:bookmarkEnd w:id="58"/>
+      <w:bookmarkEnd w:id="59"/>
     </w:p>
     <w:p>
       <w:pPr>
@@ -14239,7 +13744,7 @@
           <w:szCs w:val="24"/>
         </w:rPr>
       </w:pPr>
-      <w:bookmarkStart w:id="59" w:name="_Toc474506807"/>
+      <w:bookmarkStart w:id="60" w:name="_Toc474507716"/>
       <w:r>
         <w:rPr>
           <w:rFonts w:ascii="Times New Roman" w:hAnsi="Times New Roman"/>
@@ -14256,7 +13761,7 @@
         </w:rPr>
         <w:t>aran</w:t>
       </w:r>
-      <w:bookmarkEnd w:id="59"/>
+      <w:bookmarkEnd w:id="60"/>
       <w:r>
         <w:rPr>
           <w:rFonts w:ascii="Times New Roman" w:hAnsi="Times New Roman"/>
@@ -14318,18 +13823,19 @@
         </w:rPr>
       </w:pPr>
     </w:p>
-    <w:bookmarkEnd w:id="20" w:displacedByCustomXml="next"/>
-    <w:bookmarkStart w:id="60" w:name="_Toc474506808" w:displacedByCustomXml="next"/>
-    <w:bookmarkStart w:id="61" w:name="_Toc402485282" w:displacedByCustomXml="next"/>
+    <w:bookmarkEnd w:id="21" w:displacedByCustomXml="next"/>
+    <w:bookmarkStart w:id="61" w:name="_Toc474507717" w:displacedByCustomXml="next"/>
+    <w:bookmarkStart w:id="62" w:name="_Toc402485282" w:displacedByCustomXml="next"/>
     <w:sdt>
       <w:sdtPr>
         <w:rPr>
-          <w:rFonts w:ascii="Times New Roman" w:eastAsia="Calibri" w:hAnsi="Times New Roman"/>
+          <w:rFonts w:ascii="Times New Roman" w:eastAsia="Calibri" w:hAnsi="Times New Roman" w:cstheme="minorBidi"/>
           <w:b w:val="0"/>
           <w:bCs w:val="0"/>
           <w:caps w:val="0"/>
           <w:sz w:val="24"/>
           <w:szCs w:val="24"/>
+          <w:lang w:eastAsia="ja-JP"/>
         </w:rPr>
         <w:id w:val="-650061970"/>
         <w:docPartObj>
@@ -14340,7 +13846,6 @@
       <w:sdtEndPr>
         <w:rPr>
           <w:rFonts w:eastAsiaTheme="minorEastAsia"/>
-          <w:lang w:eastAsia="ja-JP"/>
         </w:rPr>
       </w:sdtEndPr>
       <w:sdtContent>
@@ -14366,23 +13871,20 @@
             </w:rPr>
             <w:t>daftar pustaka</w:t>
           </w:r>
-          <w:bookmarkEnd w:id="60"/>
+          <w:bookmarkEnd w:id="61"/>
         </w:p>
         <w:sdt>
           <w:sdtPr>
             <w:rPr>
-              <w:rFonts w:ascii="Times New Roman" w:hAnsi="Times New Roman" w:cs="Times New Roman"/>
+              <w:rFonts w:ascii="Times New Roman" w:eastAsiaTheme="minorEastAsia" w:hAnsi="Times New Roman" w:cs="Times New Roman"/>
+              <w:sz w:val="22"/>
               <w:szCs w:val="24"/>
+              <w:lang w:eastAsia="ja-JP"/>
             </w:rPr>
             <w:id w:val="-573587230"/>
             <w:bibliography/>
           </w:sdtPr>
-          <w:sdtEndPr>
-            <w:rPr>
-              <w:rFonts w:eastAsiaTheme="minorEastAsia"/>
-              <w:lang w:eastAsia="ja-JP"/>
-            </w:rPr>
-          </w:sdtEndPr>
+          <w:sdtEndPr/>
           <w:sdtContent>
             <w:p>
               <w:pPr>
@@ -14760,15 +14262,7 @@
                 <w:rPr>
                   <w:noProof/>
                 </w:rPr>
-                <w:t>3rd penyunt. San Francisco: Maker M</w:t>
-              </w:r>
-              <w:bookmarkStart w:id="62" w:name="_GoBack"/>
-              <w:bookmarkEnd w:id="62"/>
-              <w:r>
-                <w:rPr>
-                  <w:noProof/>
-                </w:rPr>
-                <w:t>edia, Inc..</w:t>
+                <w:t>3rd penyunt. San Francisco: Maker Media, Inc..</w:t>
               </w:r>
             </w:p>
             <w:p>
@@ -14895,7 +14389,7 @@
         </w:sdt>
       </w:sdtContent>
     </w:sdt>
-    <w:bookmarkEnd w:id="61" w:displacedByCustomXml="prev"/>
+    <w:bookmarkEnd w:id="62" w:displacedByCustomXml="prev"/>
     <w:p>
       <w:pPr>
         <w:spacing w:after="0" w:line="360" w:lineRule="auto"/>
@@ -14907,7 +14401,7 @@
       </w:pPr>
     </w:p>
     <w:sectPr>
-      <w:footerReference w:type="default" r:id="rId21"/>
+      <w:footerReference w:type="default" r:id="rId23"/>
       <w:pgSz w:w="11906" w:h="16838"/>
       <w:pgMar w:top="1701" w:right="1701" w:bottom="1701" w:left="2268" w:header="709" w:footer="709" w:gutter="0"/>
       <w:pgNumType w:start="1"/>
@@ -14916,6 +14410,31 @@
     </w:sectPr>
   </w:body>
 </w:document>
+</file>
+
+<file path=word/endnotes.xml><?xml version="1.0" encoding="utf-8"?>
+<w:endnotes xmlns:wpc="http://schemas.microsoft.com/office/word/2010/wordprocessingCanvas" xmlns:cx="http://schemas.microsoft.com/office/drawing/2014/chartex" xmlns:cx1="http://schemas.microsoft.com/office/drawing/2015/9/8/chartex" xmlns:cx2="http://schemas.microsoft.com/office/drawing/2015/10/21/chartex" xmlns:cx3="http://schemas.microsoft.com/office/drawing/2016/5/9/chartex" xmlns:cx4="http://schemas.microsoft.com/office/drawing/2016/5/10/chartex" xmlns:cx5="http://schemas.microsoft.com/office/drawing/2016/5/11/chartex" xmlns:mc="http://schemas.openxmlformats.org/markup-compatibility/2006" xmlns:o="urn:schemas-microsoft-com:office:office" xmlns:r="http://schemas.openxmlformats.org/officeDocument/2006/relationships" xmlns:m="http://schemas.openxmlformats.org/officeDocument/2006/math" xmlns:v="urn:schemas-microsoft-com:vml" xmlns:wp14="http://schemas.microsoft.com/office/word/2010/wordprocessingDrawing" xmlns:wp="http://schemas.openxmlformats.org/drawingml/2006/wordprocessingDrawing" xmlns:w10="urn:schemas-microsoft-com:office:word" xmlns:w="http://schemas.openxmlformats.org/wordprocessingml/2006/main" xmlns:w14="http://schemas.microsoft.com/office/word/2010/wordml" xmlns:w15="http://schemas.microsoft.com/office/word/2012/wordml" xmlns:w16se="http://schemas.microsoft.com/office/word/2015/wordml/symex" xmlns:wpg="http://schemas.microsoft.com/office/word/2010/wordprocessingGroup" xmlns:wpi="http://schemas.microsoft.com/office/word/2010/wordprocessingInk" xmlns:wne="http://schemas.microsoft.com/office/word/2006/wordml" xmlns:wps="http://schemas.microsoft.com/office/word/2010/wordprocessingShape" mc:Ignorable="w14 w15 w16se wp14">
+  <w:endnote w:type="separator" w:id="-1">
+    <w:p>
+      <w:pPr>
+        <w:spacing w:after="0" w:line="240" w:lineRule="auto"/>
+      </w:pPr>
+      <w:r>
+        <w:separator/>
+      </w:r>
+    </w:p>
+  </w:endnote>
+  <w:endnote w:type="continuationSeparator" w:id="0">
+    <w:p>
+      <w:pPr>
+        <w:spacing w:after="0" w:line="240" w:lineRule="auto"/>
+      </w:pPr>
+      <w:r>
+        <w:continuationSeparator/>
+      </w:r>
+    </w:p>
+  </w:endnote>
+</w:endnotes>
 </file>
 
 <file path=word/footer1.xml><?xml version="1.0" encoding="utf-8"?>
@@ -14991,6 +14510,31 @@
   </w:p>
   <w:p/>
 </w:ftr>
+</file>
+
+<file path=word/footnotes.xml><?xml version="1.0" encoding="utf-8"?>
+<w:footnotes xmlns:wpc="http://schemas.microsoft.com/office/word/2010/wordprocessingCanvas" xmlns:cx="http://schemas.microsoft.com/office/drawing/2014/chartex" xmlns:cx1="http://schemas.microsoft.com/office/drawing/2015/9/8/chartex" xmlns:cx2="http://schemas.microsoft.com/office/drawing/2015/10/21/chartex" xmlns:cx3="http://schemas.microsoft.com/office/drawing/2016/5/9/chartex" xmlns:cx4="http://schemas.microsoft.com/office/drawing/2016/5/10/chartex" xmlns:cx5="http://schemas.microsoft.com/office/drawing/2016/5/11/chartex" xmlns:mc="http://schemas.openxmlformats.org/markup-compatibility/2006" xmlns:o="urn:schemas-microsoft-com:office:office" xmlns:r="http://schemas.openxmlformats.org/officeDocument/2006/relationships" xmlns:m="http://schemas.openxmlformats.org/officeDocument/2006/math" xmlns:v="urn:schemas-microsoft-com:vml" xmlns:wp14="http://schemas.microsoft.com/office/word/2010/wordprocessingDrawing" xmlns:wp="http://schemas.openxmlformats.org/drawingml/2006/wordprocessingDrawing" xmlns:w10="urn:schemas-microsoft-com:office:word" xmlns:w="http://schemas.openxmlformats.org/wordprocessingml/2006/main" xmlns:w14="http://schemas.microsoft.com/office/word/2010/wordml" xmlns:w15="http://schemas.microsoft.com/office/word/2012/wordml" xmlns:w16se="http://schemas.microsoft.com/office/word/2015/wordml/symex" xmlns:wpg="http://schemas.microsoft.com/office/word/2010/wordprocessingGroup" xmlns:wpi="http://schemas.microsoft.com/office/word/2010/wordprocessingInk" xmlns:wne="http://schemas.microsoft.com/office/word/2006/wordml" xmlns:wps="http://schemas.microsoft.com/office/word/2010/wordprocessingShape" mc:Ignorable="w14 w15 w16se wp14">
+  <w:footnote w:type="separator" w:id="-1">
+    <w:p>
+      <w:pPr>
+        <w:spacing w:after="0" w:line="240" w:lineRule="auto"/>
+      </w:pPr>
+      <w:r>
+        <w:separator/>
+      </w:r>
+    </w:p>
+  </w:footnote>
+  <w:footnote w:type="continuationSeparator" w:id="0">
+    <w:p>
+      <w:pPr>
+        <w:spacing w:after="0" w:line="240" w:lineRule="auto"/>
+      </w:pPr>
+      <w:r>
+        <w:continuationSeparator/>
+      </w:r>
+    </w:p>
+  </w:footnote>
+</w:footnotes>
 </file>
 
 <file path=word/numbering.xml><?xml version="1.0" encoding="utf-8"?>
@@ -17709,6 +17253,9 @@
     <w:lvlOverride w:ilvl="8">
       <w:startOverride w:val="1"/>
     </w:lvlOverride>
+  </w:num>
+  <w:num w:numId="33">
+    <w:abstractNumId w:val="11"/>
   </w:num>
   <w:numIdMacAtCleanup w:val="32"/>
 </w:numbering>
@@ -18279,6 +17826,7 @@
   <w:style w:type="character" w:default="1" w:styleId="DefaultParagraphFont">
     <w:name w:val="Default Paragraph Font"/>
     <w:uiPriority w:val="1"/>
+    <w:semiHidden/>
     <w:unhideWhenUsed/>
   </w:style>
   <w:style w:type="table" w:default="1" w:styleId="TableNormal">
@@ -18516,7 +18064,7 @@
     <w:rsid w:val="00803620"/>
     <w:pPr>
       <w:numPr>
-        <w:numId w:val="3"/>
+        <w:numId w:val="33"/>
       </w:numPr>
     </w:pPr>
   </w:style>
@@ -20603,7 +20151,7 @@
 </file>
 
 <file path=customXml/itemProps1.xml><?xml version="1.0" encoding="utf-8"?>
-<ds:datastoreItem xmlns:ds="http://schemas.openxmlformats.org/officeDocument/2006/customXml" ds:itemID="{0EAB8F4A-802B-4DEB-99A3-C610AF2941AE}">
+<ds:datastoreItem xmlns:ds="http://schemas.openxmlformats.org/officeDocument/2006/customXml" ds:itemID="{4BE7981C-6B08-41AA-817B-B77DB6D9993C}">
   <ds:schemaRefs>
     <ds:schemaRef ds:uri="http://schemas.openxmlformats.org/officeDocument/2006/bibliography"/>
   </ds:schemaRefs>

</xml_diff>